<commit_message>
details aangepast aan testplan
</commit_message>
<xml_diff>
--- a/Testplan PCB.docx
+++ b/Testplan PCB.docx
@@ -11,13 +11,23 @@
           <w:lang w:val="en-US"/>
         </w:rPr>
       </w:pPr>
+      <w:proofErr w:type="spellStart"/>
       <w:r>
         <w:rPr>
           <w:sz w:val="96"/>
           <w:szCs w:val="96"/>
           <w:lang w:val="en-US"/>
         </w:rPr>
-        <w:t>Testplan PCB</w:t>
+        <w:t>Testplan</w:t>
+      </w:r>
+      <w:proofErr w:type="spellEnd"/>
+      <w:r>
+        <w:rPr>
+          <w:sz w:val="96"/>
+          <w:szCs w:val="96"/>
+          <w:lang w:val="en-US"/>
+        </w:rPr>
+        <w:t xml:space="preserve"> PCB</w:t>
       </w:r>
       <w:r>
         <w:rPr>
@@ -168,7 +178,15 @@
         <w:t xml:space="preserve">Meten van signaal tussen pin A9 +5V en pin B5 </w:t>
       </w:r>
       <w:r>
-        <w:t xml:space="preserve">(unconnected)  </w:t>
+        <w:t>(</w:t>
+      </w:r>
+      <w:proofErr w:type="spellStart"/>
+      <w:r>
+        <w:t>unconnected</w:t>
+      </w:r>
+      <w:proofErr w:type="spellEnd"/>
+      <w:r>
+        <w:t xml:space="preserve">)  </w:t>
       </w:r>
       <w:r>
         <w:t>op J1.</w:t>
@@ -210,7 +228,15 @@
         <w:t xml:space="preserve"> </w:t>
       </w:r>
       <w:r>
-        <w:t xml:space="preserve">(unconnected)  </w:t>
+        <w:t>(</w:t>
+      </w:r>
+      <w:proofErr w:type="spellStart"/>
+      <w:r>
+        <w:t>unconnected</w:t>
+      </w:r>
+      <w:proofErr w:type="spellEnd"/>
+      <w:r>
+        <w:t xml:space="preserve">)  </w:t>
       </w:r>
       <w:r>
         <w:t>op J1</w:t>
@@ -255,7 +281,15 @@
         </w:numPr>
       </w:pPr>
       <w:r>
-        <w:t>Meten van signaal tussen pin 3V3 +3.3V en pin GND GND op MKR1.</w:t>
+        <w:t xml:space="preserve">Meten van signaal tussen pin 3V3 +3.3V en pin GND </w:t>
+      </w:r>
+      <w:proofErr w:type="spellStart"/>
+      <w:r>
+        <w:t>GND</w:t>
+      </w:r>
+      <w:proofErr w:type="spellEnd"/>
+      <w:r>
+        <w:t xml:space="preserve"> op MKR1.</w:t>
       </w:r>
     </w:p>
     <w:p>
@@ -317,8 +351,13 @@
       <w:r>
         <w:t xml:space="preserve">Meten van signaal tussen pin 3 +3.3V en pin 2 LV1 op </w:t>
       </w:r>
-      <w:r>
-        <w:t>day/night-sensor1</w:t>
+      <w:proofErr w:type="spellStart"/>
+      <w:r>
+        <w:t>day</w:t>
+      </w:r>
+      <w:proofErr w:type="spellEnd"/>
+      <w:r>
+        <w:t>/night-sensor1</w:t>
       </w:r>
       <w:r>
         <w:t>.</w:t>
@@ -371,7 +410,15 @@
         <w:t xml:space="preserve"> </w:t>
       </w:r>
       <w:r>
-        <w:t>de Arduino MKR WAN</w:t>
+        <w:t xml:space="preserve">de </w:t>
+      </w:r>
+      <w:proofErr w:type="spellStart"/>
+      <w:r>
+        <w:t>Arduino</w:t>
+      </w:r>
+      <w:proofErr w:type="spellEnd"/>
+      <w:r>
+        <w:t xml:space="preserve"> MKR WAN</w:t>
       </w:r>
       <w:r>
         <w:t xml:space="preserve"> 130</w:t>
@@ -458,7 +505,15 @@
         <w:t>Meten van signaal tussen pin A9 +5V en pin B5</w:t>
       </w:r>
       <w:r>
-        <w:t xml:space="preserve"> (unconnected) </w:t>
+        <w:t xml:space="preserve"> (</w:t>
+      </w:r>
+      <w:proofErr w:type="spellStart"/>
+      <w:r>
+        <w:t>unconnected</w:t>
+      </w:r>
+      <w:proofErr w:type="spellEnd"/>
+      <w:r>
+        <w:t xml:space="preserve">) </w:t>
       </w:r>
       <w:r>
         <w:t xml:space="preserve"> op J1.</w:t>
@@ -488,7 +543,15 @@
         <w:t xml:space="preserve">Meten van signaal tussen pin B9 +5V en pin A5 </w:t>
       </w:r>
       <w:r>
-        <w:t xml:space="preserve">(unconnected)  </w:t>
+        <w:t>(</w:t>
+      </w:r>
+      <w:proofErr w:type="spellStart"/>
+      <w:r>
+        <w:t>unconnected</w:t>
+      </w:r>
+      <w:proofErr w:type="spellEnd"/>
+      <w:r>
+        <w:t xml:space="preserve">)  </w:t>
       </w:r>
       <w:r>
         <w:t>op J1.</w:t>
@@ -527,7 +590,15 @@
         </w:numPr>
       </w:pPr>
       <w:r>
-        <w:t>Meten van signaal tussen pin 3V3 +3.3V en pin GND GND op MKR1.</w:t>
+        <w:t xml:space="preserve">Meten van signaal tussen pin 3V3 +3.3V en pin GND </w:t>
+      </w:r>
+      <w:proofErr w:type="spellStart"/>
+      <w:r>
+        <w:t>GND</w:t>
+      </w:r>
+      <w:proofErr w:type="spellEnd"/>
+      <w:r>
+        <w:t xml:space="preserve"> op MKR1.</w:t>
       </w:r>
     </w:p>
     <w:p>
@@ -589,8 +660,13 @@
       <w:r>
         <w:t xml:space="preserve">Meten van signaal tussen pin 3 +3.3V en pin 2 LV1 op </w:t>
       </w:r>
-      <w:r>
-        <w:t>day/night-sensor1</w:t>
+      <w:proofErr w:type="spellStart"/>
+      <w:r>
+        <w:t>day</w:t>
+      </w:r>
+      <w:proofErr w:type="spellEnd"/>
+      <w:r>
+        <w:t>/night-sensor1</w:t>
       </w:r>
       <w:r>
         <w:t>.</w:t>
@@ -724,8 +800,13 @@
       <w:r>
         <w:t xml:space="preserve">V na aansluiten van </w:t>
       </w:r>
-      <w:r>
-        <w:t>Arduino MKR WAN 1300</w:t>
+      <w:proofErr w:type="spellStart"/>
+      <w:r>
+        <w:t>Arduino</w:t>
+      </w:r>
+      <w:proofErr w:type="spellEnd"/>
+      <w:r>
+        <w:t xml:space="preserve"> MKR WAN 1300</w:t>
       </w:r>
       <w:r>
         <w:t xml:space="preserve"> met waarde 5V op </w:t>
@@ -791,10 +872,23 @@
     </w:p>
     <w:p>
       <w:r>
-        <w:t>We solderen eerst al de componenten op de baseplate</w:t>
-      </w:r>
-      <w:r>
-        <w:t xml:space="preserve"> en uploaden onze software in de Arduino MKR WAN 1300.</w:t>
+        <w:t xml:space="preserve">We solderen eerst al de componenten op de </w:t>
+      </w:r>
+      <w:proofErr w:type="spellStart"/>
+      <w:r>
+        <w:t>baseplate</w:t>
+      </w:r>
+      <w:proofErr w:type="spellEnd"/>
+      <w:r>
+        <w:t xml:space="preserve"> en uploaden onze software in de </w:t>
+      </w:r>
+      <w:proofErr w:type="spellStart"/>
+      <w:r>
+        <w:t>Arduino</w:t>
+      </w:r>
+      <w:proofErr w:type="spellEnd"/>
+      <w:r>
+        <w:t xml:space="preserve"> MKR WAN 1300.</w:t>
       </w:r>
     </w:p>
     <w:p>
@@ -814,14 +908,24 @@
       <w:r>
         <w:t xml:space="preserve"> </w:t>
       </w:r>
+      <w:proofErr w:type="spellStart"/>
       <w:r>
         <w:t>GND</w:t>
       </w:r>
+      <w:proofErr w:type="spellEnd"/>
       <w:r>
         <w:t xml:space="preserve"> en pin </w:t>
       </w:r>
       <w:r>
-        <w:t xml:space="preserve">RST (unconnected) </w:t>
+        <w:t>RST (</w:t>
+      </w:r>
+      <w:proofErr w:type="spellStart"/>
+      <w:r>
+        <w:t>unconnected</w:t>
+      </w:r>
+      <w:proofErr w:type="spellEnd"/>
+      <w:r>
+        <w:t xml:space="preserve">) </w:t>
       </w:r>
       <w:r>
         <w:t xml:space="preserve"> op </w:t>
@@ -842,7 +946,15 @@
         </w:numPr>
       </w:pPr>
       <w:r>
-        <w:t>Meten van signaal tussen pin RST (unconnected)  en pin D14 RX op MKR1.</w:t>
+        <w:t>Meten van signaal tussen pin RST (</w:t>
+      </w:r>
+      <w:proofErr w:type="spellStart"/>
+      <w:r>
+        <w:t>unconnected</w:t>
+      </w:r>
+      <w:proofErr w:type="spellEnd"/>
+      <w:r>
+        <w:t>)  en pin D14 RX op MKR1.</w:t>
       </w:r>
     </w:p>
     <w:p>
@@ -890,7 +1002,15 @@
         </w:numPr>
       </w:pPr>
       <w:r>
-        <w:t>Meten van signaal tussen pin D11 SDA en pin D10 (unconnected) op MKR1.</w:t>
+        <w:t>Meten van signaal tussen pin D11 SDA en pin D10 (</w:t>
+      </w:r>
+      <w:proofErr w:type="spellStart"/>
+      <w:r>
+        <w:t>unconnected</w:t>
+      </w:r>
+      <w:proofErr w:type="spellEnd"/>
+      <w:r>
+        <w:t>) op MKR1.</w:t>
       </w:r>
     </w:p>
     <w:p>
@@ -905,7 +1025,15 @@
         <w:t xml:space="preserve">Meten van signaal tussen pin </w:t>
       </w:r>
       <w:r>
-        <w:t>AREF (unconnected)</w:t>
+        <w:t>AREF (</w:t>
+      </w:r>
+      <w:proofErr w:type="spellStart"/>
+      <w:r>
+        <w:t>unconnected</w:t>
+      </w:r>
+      <w:proofErr w:type="spellEnd"/>
+      <w:r>
+        <w:t>)</w:t>
       </w:r>
       <w:r>
         <w:t xml:space="preserve"> en pin </w:t>
@@ -1013,23 +1141,55 @@
           <w:kern w:val="0"/>
           <w14:ligatures w14:val="none"/>
         </w:rPr>
-        <w:t>Meten van signaal tussen pin A5 VM2 en pin A6 (unconnected) op MKR1.</w:t>
-      </w:r>
-    </w:p>
-    <w:p>
-      <w:pPr>
-        <w:pStyle w:val="Lijstalinea"/>
-        <w:numPr>
-          <w:ilvl w:val="0"/>
-          <w:numId w:val="2"/>
-        </w:numPr>
-      </w:pPr>
-      <w:r>
-        <w:rPr>
-          <w:kern w:val="0"/>
-          <w14:ligatures w14:val="none"/>
-        </w:rPr>
-        <w:t>Meten van signaal tussen pin A6 (unconnected) en pin D0 MF1 op MKR1.</w:t>
+        <w:t>Meten van signaal tussen pin A5 VM2 en pin A6 (</w:t>
+      </w:r>
+      <w:proofErr w:type="spellStart"/>
+      <w:r>
+        <w:rPr>
+          <w:kern w:val="0"/>
+          <w14:ligatures w14:val="none"/>
+        </w:rPr>
+        <w:t>unconnected</w:t>
+      </w:r>
+      <w:proofErr w:type="spellEnd"/>
+      <w:r>
+        <w:rPr>
+          <w:kern w:val="0"/>
+          <w14:ligatures w14:val="none"/>
+        </w:rPr>
+        <w:t>) op MKR1.</w:t>
+      </w:r>
+    </w:p>
+    <w:p>
+      <w:pPr>
+        <w:pStyle w:val="Lijstalinea"/>
+        <w:numPr>
+          <w:ilvl w:val="0"/>
+          <w:numId w:val="2"/>
+        </w:numPr>
+      </w:pPr>
+      <w:r>
+        <w:rPr>
+          <w:kern w:val="0"/>
+          <w14:ligatures w14:val="none"/>
+        </w:rPr>
+        <w:t>Meten van signaal tussen pin A6 (</w:t>
+      </w:r>
+      <w:proofErr w:type="spellStart"/>
+      <w:r>
+        <w:rPr>
+          <w:kern w:val="0"/>
+          <w14:ligatures w14:val="none"/>
+        </w:rPr>
+        <w:t>unconnected</w:t>
+      </w:r>
+      <w:proofErr w:type="spellEnd"/>
+      <w:r>
+        <w:rPr>
+          <w:kern w:val="0"/>
+          <w14:ligatures w14:val="none"/>
+        </w:rPr>
+        <w:t>) en pin D0 MF1 op MKR1.</w:t>
       </w:r>
     </w:p>
     <w:p>
@@ -1179,55 +1339,119 @@
           <w:kern w:val="0"/>
           <w14:ligatures w14:val="none"/>
         </w:rPr>
-        <w:t xml:space="preserve"> (unconnected) op MKR1.</w:t>
-      </w:r>
-    </w:p>
-    <w:p>
-      <w:pPr>
-        <w:pStyle w:val="Lijstalinea"/>
-        <w:numPr>
-          <w:ilvl w:val="0"/>
-          <w:numId w:val="2"/>
-        </w:numPr>
-      </w:pPr>
-      <w:r>
-        <w:rPr>
-          <w:kern w:val="0"/>
-          <w14:ligatures w14:val="none"/>
-        </w:rPr>
-        <w:t>Meten van signaal tussen pin S1 (unconnected) en pin A12 GND op J1.</w:t>
-      </w:r>
-    </w:p>
-    <w:p>
-      <w:pPr>
-        <w:pStyle w:val="Lijstalinea"/>
-        <w:numPr>
-          <w:ilvl w:val="0"/>
-          <w:numId w:val="2"/>
-        </w:numPr>
-      </w:pPr>
-      <w:r>
-        <w:rPr>
-          <w:kern w:val="0"/>
-          <w14:ligatures w14:val="none"/>
-        </w:rPr>
-        <w:t>Meten van signaal tussen pin S1 (unconnected) en pin B12 GND op J1.</w:t>
-      </w:r>
-    </w:p>
-    <w:p>
-      <w:pPr>
-        <w:pStyle w:val="Lijstalinea"/>
-        <w:numPr>
-          <w:ilvl w:val="0"/>
-          <w:numId w:val="2"/>
-        </w:numPr>
-      </w:pPr>
-      <w:r>
-        <w:rPr>
-          <w:kern w:val="0"/>
-          <w14:ligatures w14:val="none"/>
-        </w:rPr>
-        <w:t xml:space="preserve">Meten van signaal tussen pin 1 MOSFET-control2 en pin 2 (to </w:t>
+        <w:t xml:space="preserve"> (</w:t>
+      </w:r>
+      <w:proofErr w:type="spellStart"/>
+      <w:r>
+        <w:rPr>
+          <w:kern w:val="0"/>
+          <w14:ligatures w14:val="none"/>
+        </w:rPr>
+        <w:t>unconnected</w:t>
+      </w:r>
+      <w:proofErr w:type="spellEnd"/>
+      <w:r>
+        <w:rPr>
+          <w:kern w:val="0"/>
+          <w14:ligatures w14:val="none"/>
+        </w:rPr>
+        <w:t>) op MKR1.</w:t>
+      </w:r>
+    </w:p>
+    <w:p>
+      <w:pPr>
+        <w:pStyle w:val="Lijstalinea"/>
+        <w:numPr>
+          <w:ilvl w:val="0"/>
+          <w:numId w:val="2"/>
+        </w:numPr>
+      </w:pPr>
+      <w:r>
+        <w:rPr>
+          <w:kern w:val="0"/>
+          <w14:ligatures w14:val="none"/>
+        </w:rPr>
+        <w:t>Meten van signaal tussen pin S1 (</w:t>
+      </w:r>
+      <w:proofErr w:type="spellStart"/>
+      <w:r>
+        <w:rPr>
+          <w:kern w:val="0"/>
+          <w14:ligatures w14:val="none"/>
+        </w:rPr>
+        <w:t>unconnected</w:t>
+      </w:r>
+      <w:proofErr w:type="spellEnd"/>
+      <w:r>
+        <w:rPr>
+          <w:kern w:val="0"/>
+          <w14:ligatures w14:val="none"/>
+        </w:rPr>
+        <w:t>) en pin A12 GND op J1.</w:t>
+      </w:r>
+    </w:p>
+    <w:p>
+      <w:pPr>
+        <w:pStyle w:val="Lijstalinea"/>
+        <w:numPr>
+          <w:ilvl w:val="0"/>
+          <w:numId w:val="2"/>
+        </w:numPr>
+      </w:pPr>
+      <w:r>
+        <w:rPr>
+          <w:kern w:val="0"/>
+          <w14:ligatures w14:val="none"/>
+        </w:rPr>
+        <w:t>Meten van signaal tussen pin S1 (</w:t>
+      </w:r>
+      <w:proofErr w:type="spellStart"/>
+      <w:r>
+        <w:rPr>
+          <w:kern w:val="0"/>
+          <w14:ligatures w14:val="none"/>
+        </w:rPr>
+        <w:t>unconnected</w:t>
+      </w:r>
+      <w:proofErr w:type="spellEnd"/>
+      <w:r>
+        <w:rPr>
+          <w:kern w:val="0"/>
+          <w14:ligatures w14:val="none"/>
+        </w:rPr>
+        <w:t>) en pin B12 GND op J1.</w:t>
+      </w:r>
+    </w:p>
+    <w:p>
+      <w:pPr>
+        <w:pStyle w:val="Lijstalinea"/>
+        <w:numPr>
+          <w:ilvl w:val="0"/>
+          <w:numId w:val="2"/>
+        </w:numPr>
+      </w:pPr>
+      <w:r>
+        <w:rPr>
+          <w:kern w:val="0"/>
+          <w14:ligatures w14:val="none"/>
+        </w:rPr>
+        <w:t>Meten van signaal tussen pin 1 MOSFET-control2 en pin 2 (</w:t>
+      </w:r>
+      <w:proofErr w:type="spellStart"/>
+      <w:r>
+        <w:rPr>
+          <w:kern w:val="0"/>
+          <w14:ligatures w14:val="none"/>
+        </w:rPr>
+        <w:t>to</w:t>
+      </w:r>
+      <w:proofErr w:type="spellEnd"/>
+      <w:r>
+        <w:rPr>
+          <w:kern w:val="0"/>
+          <w14:ligatures w14:val="none"/>
+        </w:rPr>
+        <w:t xml:space="preserve"> </w:t>
       </w:r>
       <w:r>
         <w:rPr>
@@ -1273,7 +1497,23 @@
           <w:kern w:val="0"/>
           <w14:ligatures w14:val="none"/>
         </w:rPr>
-        <w:t xml:space="preserve">Meten van signaal tussen pin 2 (to </w:t>
+        <w:t>Meten van signaal tussen pin 2 (</w:t>
+      </w:r>
+      <w:proofErr w:type="spellStart"/>
+      <w:r>
+        <w:rPr>
+          <w:kern w:val="0"/>
+          <w14:ligatures w14:val="none"/>
+        </w:rPr>
+        <w:t>to</w:t>
+      </w:r>
+      <w:proofErr w:type="spellEnd"/>
+      <w:r>
+        <w:rPr>
+          <w:kern w:val="0"/>
+          <w14:ligatures w14:val="none"/>
+        </w:rPr>
+        <w:t xml:space="preserve"> </w:t>
       </w:r>
       <w:r>
         <w:rPr>
@@ -1303,7 +1543,23 @@
           <w:kern w:val="0"/>
           <w14:ligatures w14:val="none"/>
         </w:rPr>
-        <w:t xml:space="preserve">Meten van signaal tussen pin 1 MOSFET-control1 en pin 2 (to </w:t>
+        <w:t>Meten van signaal tussen pin 1 MOSFET-control1 en pin 2 (</w:t>
+      </w:r>
+      <w:proofErr w:type="spellStart"/>
+      <w:r>
+        <w:rPr>
+          <w:kern w:val="0"/>
+          <w14:ligatures w14:val="none"/>
+        </w:rPr>
+        <w:t>to</w:t>
+      </w:r>
+      <w:proofErr w:type="spellEnd"/>
+      <w:r>
+        <w:rPr>
+          <w:kern w:val="0"/>
+          <w14:ligatures w14:val="none"/>
+        </w:rPr>
+        <w:t xml:space="preserve"> </w:t>
       </w:r>
       <w:r>
         <w:rPr>
@@ -1349,7 +1605,23 @@
           <w:kern w:val="0"/>
           <w14:ligatures w14:val="none"/>
         </w:rPr>
-        <w:t xml:space="preserve">Meten van signaal tussen pin 2 (to </w:t>
+        <w:t>Meten van signaal tussen pin 2 (</w:t>
+      </w:r>
+      <w:proofErr w:type="spellStart"/>
+      <w:r>
+        <w:rPr>
+          <w:kern w:val="0"/>
+          <w14:ligatures w14:val="none"/>
+        </w:rPr>
+        <w:t>to</w:t>
+      </w:r>
+      <w:proofErr w:type="spellEnd"/>
+      <w:r>
+        <w:rPr>
+          <w:kern w:val="0"/>
+          <w14:ligatures w14:val="none"/>
+        </w:rPr>
+        <w:t xml:space="preserve"> </w:t>
       </w:r>
       <w:r>
         <w:rPr>
@@ -1379,55 +1651,167 @@
           <w:kern w:val="0"/>
           <w14:ligatures w14:val="none"/>
         </w:rPr>
-        <w:t>Meten van signaal tussen pin 1 (to PV and R8) en pin 2 VM1 op R1.</w:t>
-      </w:r>
-    </w:p>
-    <w:p>
-      <w:pPr>
-        <w:pStyle w:val="Lijstalinea"/>
-        <w:numPr>
-          <w:ilvl w:val="0"/>
-          <w:numId w:val="2"/>
-        </w:numPr>
-      </w:pPr>
-      <w:r>
-        <w:rPr>
-          <w:kern w:val="0"/>
-          <w14:ligatures w14:val="none"/>
-        </w:rPr>
-        <w:t>Meten van signaal tussen pin 1 VM1 en pin 2 (to Q2) op R2.</w:t>
-      </w:r>
-    </w:p>
-    <w:p>
-      <w:pPr>
-        <w:pStyle w:val="Lijstalinea"/>
-        <w:numPr>
-          <w:ilvl w:val="0"/>
-          <w:numId w:val="2"/>
-        </w:numPr>
-      </w:pPr>
-      <w:r>
-        <w:rPr>
-          <w:kern w:val="0"/>
-          <w14:ligatures w14:val="none"/>
-        </w:rPr>
-        <w:t>Meten van signaal tussen pin 1 (to BAT and R9) en pin 2 MOSFET-control2 op R3.</w:t>
-      </w:r>
-    </w:p>
-    <w:p>
-      <w:pPr>
-        <w:pStyle w:val="Lijstalinea"/>
-        <w:numPr>
-          <w:ilvl w:val="0"/>
-          <w:numId w:val="2"/>
-        </w:numPr>
-      </w:pPr>
-      <w:r>
-        <w:rPr>
-          <w:kern w:val="0"/>
-          <w14:ligatures w14:val="none"/>
-        </w:rPr>
-        <w:t>Meten van signaal tussen pin 1 (to PV and R</w:t>
+        <w:t>Meten van signaal tussen pin 1 (</w:t>
+      </w:r>
+      <w:proofErr w:type="spellStart"/>
+      <w:r>
+        <w:rPr>
+          <w:kern w:val="0"/>
+          <w14:ligatures w14:val="none"/>
+        </w:rPr>
+        <w:t>to</w:t>
+      </w:r>
+      <w:proofErr w:type="spellEnd"/>
+      <w:r>
+        <w:rPr>
+          <w:kern w:val="0"/>
+          <w14:ligatures w14:val="none"/>
+        </w:rPr>
+        <w:t xml:space="preserve"> PV </w:t>
+      </w:r>
+      <w:proofErr w:type="spellStart"/>
+      <w:r>
+        <w:rPr>
+          <w:kern w:val="0"/>
+          <w14:ligatures w14:val="none"/>
+        </w:rPr>
+        <w:t>and</w:t>
+      </w:r>
+      <w:proofErr w:type="spellEnd"/>
+      <w:r>
+        <w:rPr>
+          <w:kern w:val="0"/>
+          <w14:ligatures w14:val="none"/>
+        </w:rPr>
+        <w:t xml:space="preserve"> R8) en pin 2 VM1 op R1.</w:t>
+      </w:r>
+    </w:p>
+    <w:p>
+      <w:pPr>
+        <w:pStyle w:val="Lijstalinea"/>
+        <w:numPr>
+          <w:ilvl w:val="0"/>
+          <w:numId w:val="2"/>
+        </w:numPr>
+      </w:pPr>
+      <w:r>
+        <w:rPr>
+          <w:kern w:val="0"/>
+          <w14:ligatures w14:val="none"/>
+        </w:rPr>
+        <w:t>Meten van signaal tussen pin 1 VM1 en pin 2 (</w:t>
+      </w:r>
+      <w:proofErr w:type="spellStart"/>
+      <w:r>
+        <w:rPr>
+          <w:kern w:val="0"/>
+          <w14:ligatures w14:val="none"/>
+        </w:rPr>
+        <w:t>to</w:t>
+      </w:r>
+      <w:proofErr w:type="spellEnd"/>
+      <w:r>
+        <w:rPr>
+          <w:kern w:val="0"/>
+          <w14:ligatures w14:val="none"/>
+        </w:rPr>
+        <w:t xml:space="preserve"> Q2) op R2.</w:t>
+      </w:r>
+    </w:p>
+    <w:p>
+      <w:pPr>
+        <w:pStyle w:val="Lijstalinea"/>
+        <w:numPr>
+          <w:ilvl w:val="0"/>
+          <w:numId w:val="2"/>
+        </w:numPr>
+      </w:pPr>
+      <w:r>
+        <w:rPr>
+          <w:kern w:val="0"/>
+          <w14:ligatures w14:val="none"/>
+        </w:rPr>
+        <w:t>Meten van signaal tussen pin 1 (</w:t>
+      </w:r>
+      <w:proofErr w:type="spellStart"/>
+      <w:r>
+        <w:rPr>
+          <w:kern w:val="0"/>
+          <w14:ligatures w14:val="none"/>
+        </w:rPr>
+        <w:t>to</w:t>
+      </w:r>
+      <w:proofErr w:type="spellEnd"/>
+      <w:r>
+        <w:rPr>
+          <w:kern w:val="0"/>
+          <w14:ligatures w14:val="none"/>
+        </w:rPr>
+        <w:t xml:space="preserve"> BAT </w:t>
+      </w:r>
+      <w:proofErr w:type="spellStart"/>
+      <w:r>
+        <w:rPr>
+          <w:kern w:val="0"/>
+          <w14:ligatures w14:val="none"/>
+        </w:rPr>
+        <w:t>and</w:t>
+      </w:r>
+      <w:proofErr w:type="spellEnd"/>
+      <w:r>
+        <w:rPr>
+          <w:kern w:val="0"/>
+          <w14:ligatures w14:val="none"/>
+        </w:rPr>
+        <w:t xml:space="preserve"> R9) en pin 2 MOSFET-control2 op R3.</w:t>
+      </w:r>
+    </w:p>
+    <w:p>
+      <w:pPr>
+        <w:pStyle w:val="Lijstalinea"/>
+        <w:numPr>
+          <w:ilvl w:val="0"/>
+          <w:numId w:val="2"/>
+        </w:numPr>
+      </w:pPr>
+      <w:r>
+        <w:rPr>
+          <w:kern w:val="0"/>
+          <w14:ligatures w14:val="none"/>
+        </w:rPr>
+        <w:t>Meten van signaal tussen pin 1 (</w:t>
+      </w:r>
+      <w:proofErr w:type="spellStart"/>
+      <w:r>
+        <w:rPr>
+          <w:kern w:val="0"/>
+          <w14:ligatures w14:val="none"/>
+        </w:rPr>
+        <w:t>to</w:t>
+      </w:r>
+      <w:proofErr w:type="spellEnd"/>
+      <w:r>
+        <w:rPr>
+          <w:kern w:val="0"/>
+          <w14:ligatures w14:val="none"/>
+        </w:rPr>
+        <w:t xml:space="preserve"> PV </w:t>
+      </w:r>
+      <w:proofErr w:type="spellStart"/>
+      <w:r>
+        <w:rPr>
+          <w:kern w:val="0"/>
+          <w14:ligatures w14:val="none"/>
+        </w:rPr>
+        <w:t>and</w:t>
+      </w:r>
+      <w:proofErr w:type="spellEnd"/>
+      <w:r>
+        <w:rPr>
+          <w:kern w:val="0"/>
+          <w14:ligatures w14:val="none"/>
+        </w:rPr>
+        <w:t xml:space="preserve"> R</w:t>
       </w:r>
       <w:r>
         <w:rPr>
@@ -1478,7 +1862,39 @@
           <w:kern w:val="0"/>
           <w14:ligatures w14:val="none"/>
         </w:rPr>
-        <w:t>Meten van signaal tussen pin 1 (to BAT and R3) en pin 2 VM2 op R9.</w:t>
+        <w:t>Meten van signaal tussen pin 1 (</w:t>
+      </w:r>
+      <w:proofErr w:type="spellStart"/>
+      <w:r>
+        <w:rPr>
+          <w:kern w:val="0"/>
+          <w14:ligatures w14:val="none"/>
+        </w:rPr>
+        <w:t>to</w:t>
+      </w:r>
+      <w:proofErr w:type="spellEnd"/>
+      <w:r>
+        <w:rPr>
+          <w:kern w:val="0"/>
+          <w14:ligatures w14:val="none"/>
+        </w:rPr>
+        <w:t xml:space="preserve"> BAT </w:t>
+      </w:r>
+      <w:proofErr w:type="spellStart"/>
+      <w:r>
+        <w:rPr>
+          <w:kern w:val="0"/>
+          <w14:ligatures w14:val="none"/>
+        </w:rPr>
+        <w:t>and</w:t>
+      </w:r>
+      <w:proofErr w:type="spellEnd"/>
+      <w:r>
+        <w:rPr>
+          <w:kern w:val="0"/>
+          <w14:ligatures w14:val="none"/>
+        </w:rPr>
+        <w:t xml:space="preserve"> R3) en pin 2 VM2 op R9.</w:t>
       </w:r>
     </w:p>
     <w:p>
@@ -1495,7 +1911,23 @@
           <w14:ligatures w14:val="none"/>
         </w:rPr>
         <w:lastRenderedPageBreak/>
-        <w:t>Meten van signaal tussen pin 1 VM2 en pin 2 (to Q1) op R10.</w:t>
+        <w:t>Meten van signaal tussen pin 1 VM2 en pin 2 (</w:t>
+      </w:r>
+      <w:proofErr w:type="spellStart"/>
+      <w:r>
+        <w:rPr>
+          <w:kern w:val="0"/>
+          <w14:ligatures w14:val="none"/>
+        </w:rPr>
+        <w:t>to</w:t>
+      </w:r>
+      <w:proofErr w:type="spellEnd"/>
+      <w:r>
+        <w:rPr>
+          <w:kern w:val="0"/>
+          <w14:ligatures w14:val="none"/>
+        </w:rPr>
+        <w:t xml:space="preserve"> Q1) op R10.</w:t>
       </w:r>
     </w:p>
     <w:p>
@@ -1737,12 +2169,21 @@
         </w:rPr>
         <w:t xml:space="preserve">Meten van signaal tussen pin 2 LV1 en pin 1 GND op </w:t>
       </w:r>
-      <w:r>
-        <w:rPr>
-          <w:kern w:val="0"/>
-          <w14:ligatures w14:val="none"/>
-        </w:rPr>
-        <w:t>day/night-sensor1</w:t>
+      <w:proofErr w:type="spellStart"/>
+      <w:r>
+        <w:rPr>
+          <w:kern w:val="0"/>
+          <w14:ligatures w14:val="none"/>
+        </w:rPr>
+        <w:t>day</w:t>
+      </w:r>
+      <w:proofErr w:type="spellEnd"/>
+      <w:r>
+        <w:rPr>
+          <w:kern w:val="0"/>
+          <w14:ligatures w14:val="none"/>
+        </w:rPr>
+        <w:t>/night-sensor1</w:t>
       </w:r>
       <w:r>
         <w:rPr>
@@ -2015,439 +2456,489 @@
           <w:sz w:val="26"/>
           <w:szCs w:val="26"/>
         </w:rPr>
-        <w:t>Power supply:</w:t>
-      </w:r>
-    </w:p>
-    <w:p>
-      <w:r>
-        <w:t xml:space="preserve">Voor we iets </w:t>
-      </w:r>
-      <w:r>
-        <w:t>solderen op de plaat gaan we eerst doormeten.</w:t>
-      </w:r>
-    </w:p>
-    <w:p>
-      <w:pPr>
-        <w:pStyle w:val="Lijstalinea"/>
-        <w:numPr>
-          <w:ilvl w:val="0"/>
-          <w:numId w:val="2"/>
-        </w:numPr>
-      </w:pPr>
-      <w:r>
-        <w:t>Meten van signaal tussen pin 1 VSS en pin 2 +3V3 op J1.</w:t>
-      </w:r>
-    </w:p>
-    <w:p>
-      <w:pPr>
-        <w:pStyle w:val="Lijstalinea"/>
-        <w:numPr>
-          <w:ilvl w:val="0"/>
-          <w:numId w:val="2"/>
-        </w:numPr>
-      </w:pPr>
-      <w:r>
-        <w:t>Meten van signaal tussen pin 3 VSS en pin 4 led+ op U2.</w:t>
-      </w:r>
-    </w:p>
-    <w:p>
-      <w:pPr>
-        <w:pStyle w:val="Lijstalinea"/>
-        <w:numPr>
-          <w:ilvl w:val="0"/>
-          <w:numId w:val="2"/>
-        </w:numPr>
-      </w:pPr>
-      <w:r>
-        <w:t>Meten van signaal tussen pin 3 VSS en pin 2 GND op U2.</w:t>
-      </w:r>
-    </w:p>
-    <w:p>
-      <w:pPr>
-        <w:pStyle w:val="Lijstalinea"/>
-        <w:numPr>
-          <w:ilvl w:val="0"/>
-          <w:numId w:val="2"/>
-        </w:numPr>
-      </w:pPr>
-      <w:r>
-        <w:t>Meten van signaal tussen pin 1 VSS en pin 2 led+ op JP1.</w:t>
-      </w:r>
-    </w:p>
-    <w:p>
-      <w:pPr>
-        <w:pStyle w:val="Lijstalinea"/>
-        <w:numPr>
-          <w:ilvl w:val="0"/>
-          <w:numId w:val="2"/>
-        </w:numPr>
-      </w:pPr>
-      <w:r>
-        <w:t>Meten van signaal tussen pin 2 +3v3 en pin 3 I/O op J1.</w:t>
-      </w:r>
-    </w:p>
-    <w:p>
-      <w:pPr>
-        <w:pStyle w:val="Lijstalinea"/>
-        <w:numPr>
-          <w:ilvl w:val="0"/>
-          <w:numId w:val="2"/>
-        </w:numPr>
-      </w:pPr>
-      <w:r>
-        <w:t>Meten van signaal tussen pin 5 +3v3 en pin 4 led+ op U2.</w:t>
-      </w:r>
-    </w:p>
-    <w:p>
-      <w:pPr>
-        <w:pStyle w:val="Lijstalinea"/>
-        <w:numPr>
-          <w:ilvl w:val="0"/>
-          <w:numId w:val="2"/>
-        </w:numPr>
-      </w:pPr>
-      <w:r>
-        <w:t>Meten van signaal tussen pin 5 +3v3 en pin 1 ad0 op U2.</w:t>
-      </w:r>
-    </w:p>
-    <w:p>
-      <w:pPr>
-        <w:pStyle w:val="Lijstalinea"/>
-        <w:numPr>
-          <w:ilvl w:val="0"/>
-          <w:numId w:val="2"/>
-        </w:numPr>
-      </w:pPr>
-      <w:r>
-        <w:t>Meten van signaal tussen pin 2 +3v3 en pin 1 (to R4 and C1) op U1.</w:t>
-      </w:r>
-    </w:p>
-    <w:p>
-      <w:pPr>
-        <w:pStyle w:val="Lijstalinea"/>
-        <w:numPr>
-          <w:ilvl w:val="0"/>
-          <w:numId w:val="2"/>
-        </w:numPr>
-      </w:pPr>
-      <w:r>
-        <w:t>Meten van signaal tussen pin 2 +3v3 en pin 3 I/O op U1.</w:t>
-      </w:r>
-    </w:p>
-    <w:p>
-      <w:pPr>
-        <w:pStyle w:val="Lijstalinea"/>
-        <w:numPr>
-          <w:ilvl w:val="0"/>
-          <w:numId w:val="2"/>
-        </w:numPr>
-      </w:pPr>
-      <w:r>
-        <w:t>Meten van signaal tussen pin 2 led+ en pin 1 led- op J2.</w:t>
-      </w:r>
-    </w:p>
-    <w:p>
-      <w:pPr>
-        <w:pStyle w:val="Lijstalinea"/>
-        <w:numPr>
-          <w:ilvl w:val="0"/>
-          <w:numId w:val="2"/>
-        </w:numPr>
-      </w:pPr>
-      <w:r>
-        <w:t>Meten van signaal tussen pin 1 led- en pin 2 GND op JP2.</w:t>
-      </w:r>
-    </w:p>
-    <w:p>
-      <w:pPr>
-        <w:pStyle w:val="Lijstalinea"/>
-        <w:numPr>
-          <w:ilvl w:val="0"/>
-          <w:numId w:val="2"/>
-        </w:numPr>
-      </w:pPr>
-      <w:r>
-        <w:t>Meten van signaal tussen pin 4 led- en pin 3 I/O op U1.</w:t>
-      </w:r>
-    </w:p>
-    <w:p>
-      <w:r>
-        <w:t>Nu</w:t>
-      </w:r>
-      <w:r>
-        <w:t xml:space="preserve"> solderen </w:t>
-      </w:r>
-      <w:r>
-        <w:t xml:space="preserve">eerst de connectoren J1 en J2. </w:t>
-      </w:r>
-    </w:p>
-    <w:p>
-      <w:pPr>
-        <w:pStyle w:val="Lijstalinea"/>
-        <w:numPr>
-          <w:ilvl w:val="0"/>
-          <w:numId w:val="2"/>
-        </w:numPr>
-      </w:pPr>
-      <w:r>
-        <w:t>Meten van signaal tussen pin 1 VSS en pin 2 +3V3 op J1.</w:t>
-      </w:r>
-    </w:p>
-    <w:p>
-      <w:pPr>
-        <w:pStyle w:val="Lijstalinea"/>
-        <w:numPr>
-          <w:ilvl w:val="0"/>
-          <w:numId w:val="2"/>
-        </w:numPr>
-      </w:pPr>
-      <w:r>
-        <w:t>Meten van signaal tussen pin 3 VSS en pin 4 led+ op U2.</w:t>
-      </w:r>
-    </w:p>
-    <w:p>
-      <w:pPr>
-        <w:pStyle w:val="Lijstalinea"/>
-        <w:numPr>
-          <w:ilvl w:val="0"/>
-          <w:numId w:val="2"/>
-        </w:numPr>
-      </w:pPr>
-      <w:r>
-        <w:t>Meten van signaal tussen pin 3 VSS en pin 2 GND op U2.</w:t>
-      </w:r>
-    </w:p>
-    <w:p>
-      <w:pPr>
-        <w:pStyle w:val="Lijstalinea"/>
-        <w:numPr>
-          <w:ilvl w:val="0"/>
-          <w:numId w:val="2"/>
-        </w:numPr>
-      </w:pPr>
-      <w:r>
-        <w:t>Meten van signaal tussen pin 1 VSS en pin 2 led+ op JP1.</w:t>
-      </w:r>
-    </w:p>
-    <w:p>
-      <w:pPr>
-        <w:pStyle w:val="Lijstalinea"/>
-        <w:numPr>
-          <w:ilvl w:val="0"/>
-          <w:numId w:val="2"/>
-        </w:numPr>
-      </w:pPr>
-      <w:r>
-        <w:t>Meten van signaal tussen pin 2 +3v3 en pin 3 I/O op J1.</w:t>
-      </w:r>
-    </w:p>
-    <w:p>
-      <w:pPr>
-        <w:pStyle w:val="Lijstalinea"/>
-        <w:numPr>
-          <w:ilvl w:val="0"/>
-          <w:numId w:val="2"/>
-        </w:numPr>
-      </w:pPr>
-      <w:r>
-        <w:t>Meten van signaal tussen pin 5 +3v3 en pin 4 led+ op U2.</w:t>
-      </w:r>
-    </w:p>
-    <w:p>
-      <w:pPr>
-        <w:pStyle w:val="Lijstalinea"/>
-        <w:numPr>
-          <w:ilvl w:val="0"/>
-          <w:numId w:val="2"/>
-        </w:numPr>
-      </w:pPr>
-      <w:r>
-        <w:t>Meten van signaal tussen pin 5 +3v3 en pin 1 ad0 op U2.</w:t>
-      </w:r>
-    </w:p>
-    <w:p>
-      <w:pPr>
-        <w:pStyle w:val="Lijstalinea"/>
-        <w:numPr>
-          <w:ilvl w:val="0"/>
-          <w:numId w:val="2"/>
-        </w:numPr>
-      </w:pPr>
-      <w:r>
-        <w:t>Meten van signaal tussen pin 2 +3v3 en pin 1 (to R4 and C1) op U1.</w:t>
-      </w:r>
-    </w:p>
-    <w:p>
-      <w:pPr>
-        <w:pStyle w:val="Lijstalinea"/>
-        <w:numPr>
-          <w:ilvl w:val="0"/>
-          <w:numId w:val="2"/>
-        </w:numPr>
-      </w:pPr>
-      <w:r>
-        <w:t>Meten van signaal tussen pin 2 +3v3 en pin 3 I/O op U1.</w:t>
-      </w:r>
-    </w:p>
-    <w:p>
-      <w:pPr>
-        <w:pStyle w:val="Lijstalinea"/>
-        <w:numPr>
-          <w:ilvl w:val="0"/>
-          <w:numId w:val="2"/>
-        </w:numPr>
-      </w:pPr>
-      <w:r>
-        <w:t>Meten van signaal tussen pin 2 led+ en pin 1 led- op J2.</w:t>
-      </w:r>
-    </w:p>
-    <w:p>
-      <w:pPr>
-        <w:pStyle w:val="Lijstalinea"/>
-        <w:numPr>
-          <w:ilvl w:val="0"/>
-          <w:numId w:val="2"/>
-        </w:numPr>
-      </w:pPr>
-      <w:r>
-        <w:t>Meten van signaal tussen pin 1 led- en pin 2 GND op JP2.</w:t>
-      </w:r>
-    </w:p>
-    <w:p>
-      <w:pPr>
-        <w:pStyle w:val="Lijstalinea"/>
-        <w:numPr>
-          <w:ilvl w:val="0"/>
-          <w:numId w:val="2"/>
-        </w:numPr>
-      </w:pPr>
-      <w:r>
-        <w:t>Meten van signaal tussen pin 4 led- en pin 3 I/O op U1.</w:t>
-      </w:r>
-    </w:p>
-    <w:p>
-      <w:r>
-        <w:t>Als niks (meer) geconnecteerd is dan maken we de volgende metingen.</w:t>
-      </w:r>
-    </w:p>
-    <w:p>
-      <w:pPr>
-        <w:pStyle w:val="Lijstalinea"/>
-        <w:numPr>
-          <w:ilvl w:val="0"/>
-          <w:numId w:val="1"/>
-        </w:numPr>
-      </w:pPr>
-      <w:r>
-        <w:t>Meten van 12V op pin</w:t>
-      </w:r>
-      <w:r>
-        <w:t xml:space="preserve"> </w:t>
-      </w:r>
-      <w:r>
-        <w:t>1 VSS na aansluiten van spanningsbron met waarde 12V op J1.</w:t>
-      </w:r>
-    </w:p>
-    <w:p>
-      <w:pPr>
-        <w:pStyle w:val="Lijstalinea"/>
-        <w:numPr>
-          <w:ilvl w:val="0"/>
-          <w:numId w:val="1"/>
-        </w:numPr>
-      </w:pPr>
-      <w:r>
-        <w:t>Meten van 3.3V op pin 2 +3V3 na aansluiten van spanningsbron met waarde 3.3V op J1.</w:t>
-      </w:r>
-    </w:p>
-    <w:p>
-      <w:pPr>
-        <w:pStyle w:val="Lijstalinea"/>
-        <w:numPr>
-          <w:ilvl w:val="0"/>
-          <w:numId w:val="1"/>
-        </w:numPr>
-      </w:pPr>
-      <w:r>
-        <w:t xml:space="preserve">Meten van </w:t>
-      </w:r>
-      <w:r>
-        <w:t>12</w:t>
-      </w:r>
-      <w:r>
-        <w:t xml:space="preserve">V op pin 2 led+ na aansluiten van </w:t>
-      </w:r>
-      <w:r>
-        <w:t xml:space="preserve">spanningsbron </w:t>
-      </w:r>
-      <w:r>
-        <w:t>met waarde op J2.</w:t>
-      </w:r>
-    </w:p>
-    <w:p>
-      <w:pPr>
-        <w:pStyle w:val="Lijstalinea"/>
-        <w:numPr>
-          <w:ilvl w:val="0"/>
-          <w:numId w:val="1"/>
-        </w:numPr>
-      </w:pPr>
-      <w:r>
-        <w:t xml:space="preserve">Meten van </w:t>
-      </w:r>
-      <w:r>
-        <w:t>0V</w:t>
-      </w:r>
-      <w:r>
-        <w:t xml:space="preserve"> op pin</w:t>
-      </w:r>
-      <w:r>
-        <w:t xml:space="preserve"> 1</w:t>
-      </w:r>
-      <w:r>
-        <w:t xml:space="preserve"> led</w:t>
-      </w:r>
-      <w:r>
-        <w:t>-</w:t>
-      </w:r>
-      <w:r>
-        <w:t xml:space="preserve"> na aansluiten van </w:t>
-      </w:r>
-      <w:r>
-        <w:t xml:space="preserve">spanningsbron </w:t>
-      </w:r>
-      <w:r>
-        <w:t>met waarde op J2.</w:t>
-      </w:r>
-    </w:p>
-    <w:p>
-      <w:pPr>
-        <w:ind w:left="360"/>
-      </w:pPr>
-    </w:p>
-    <w:p>
-      <w:pPr>
-        <w:pStyle w:val="Kop3"/>
+        <w:t xml:space="preserve">Power </w:t>
+      </w:r>
+      <w:proofErr w:type="spellStart"/>
+      <w:r>
         <w:rPr>
           <w:color w:val="auto"/>
           <w:sz w:val="26"/>
           <w:szCs w:val="26"/>
         </w:rPr>
-      </w:pPr>
+        <w:t>supply</w:t>
+      </w:r>
+      <w:proofErr w:type="spellEnd"/>
       <w:r>
         <w:rPr>
           <w:color w:val="auto"/>
           <w:sz w:val="26"/>
           <w:szCs w:val="26"/>
         </w:rPr>
-        <w:t>Overige componenten</w:t>
-      </w:r>
-      <w:r>
+        <w:t>:</w:t>
+      </w:r>
+    </w:p>
+    <w:p>
+      <w:r>
+        <w:t xml:space="preserve">Voor we iets </w:t>
+      </w:r>
+      <w:r>
+        <w:t>solderen op de plaat gaan we eerst doormeten.</w:t>
+      </w:r>
+    </w:p>
+    <w:p>
+      <w:pPr>
+        <w:pStyle w:val="Lijstalinea"/>
+        <w:numPr>
+          <w:ilvl w:val="0"/>
+          <w:numId w:val="2"/>
+        </w:numPr>
+      </w:pPr>
+      <w:r>
+        <w:t>Meten van signaal tussen pin 1 VSS en pin 2 +3V3 op J1.</w:t>
+      </w:r>
+    </w:p>
+    <w:p>
+      <w:pPr>
+        <w:pStyle w:val="Lijstalinea"/>
+        <w:numPr>
+          <w:ilvl w:val="0"/>
+          <w:numId w:val="2"/>
+        </w:numPr>
+      </w:pPr>
+      <w:r>
+        <w:t>Meten van signaal tussen pin 3 VSS en pin 4 led+ op U2.</w:t>
+      </w:r>
+    </w:p>
+    <w:p>
+      <w:pPr>
+        <w:pStyle w:val="Lijstalinea"/>
+        <w:numPr>
+          <w:ilvl w:val="0"/>
+          <w:numId w:val="2"/>
+        </w:numPr>
+      </w:pPr>
+      <w:r>
+        <w:t>Meten van signaal tussen pin 3 VSS en pin 2 GND op U2.</w:t>
+      </w:r>
+    </w:p>
+    <w:p>
+      <w:pPr>
+        <w:pStyle w:val="Lijstalinea"/>
+        <w:numPr>
+          <w:ilvl w:val="0"/>
+          <w:numId w:val="2"/>
+        </w:numPr>
+      </w:pPr>
+      <w:r>
+        <w:t>Meten van signaal tussen pin 1 VSS en pin 2 led+ op JP1.</w:t>
+      </w:r>
+    </w:p>
+    <w:p>
+      <w:pPr>
+        <w:pStyle w:val="Lijstalinea"/>
+        <w:numPr>
+          <w:ilvl w:val="0"/>
+          <w:numId w:val="2"/>
+        </w:numPr>
+      </w:pPr>
+      <w:r>
+        <w:t>Meten van signaal tussen pin 2 +3v3 en pin 3 I/O op J1.</w:t>
+      </w:r>
+    </w:p>
+    <w:p>
+      <w:pPr>
+        <w:pStyle w:val="Lijstalinea"/>
+        <w:numPr>
+          <w:ilvl w:val="0"/>
+          <w:numId w:val="2"/>
+        </w:numPr>
+      </w:pPr>
+      <w:r>
+        <w:t>Meten van signaal tussen pin 5 +3v3 en pin 4 led+ op U2.</w:t>
+      </w:r>
+    </w:p>
+    <w:p>
+      <w:pPr>
+        <w:pStyle w:val="Lijstalinea"/>
+        <w:numPr>
+          <w:ilvl w:val="0"/>
+          <w:numId w:val="2"/>
+        </w:numPr>
+      </w:pPr>
+      <w:r>
+        <w:t>Meten van signaal tussen pin 5 +3v3 en pin 1 ad0 op U2.</w:t>
+      </w:r>
+    </w:p>
+    <w:p>
+      <w:pPr>
+        <w:pStyle w:val="Lijstalinea"/>
+        <w:numPr>
+          <w:ilvl w:val="0"/>
+          <w:numId w:val="2"/>
+        </w:numPr>
+      </w:pPr>
+      <w:r>
+        <w:t>Meten van signaal tussen pin 2 +3v3 en pin 1 (</w:t>
+      </w:r>
+      <w:proofErr w:type="spellStart"/>
+      <w:r>
+        <w:t>to</w:t>
+      </w:r>
+      <w:proofErr w:type="spellEnd"/>
+      <w:r>
+        <w:t xml:space="preserve"> R4 </w:t>
+      </w:r>
+      <w:proofErr w:type="spellStart"/>
+      <w:r>
+        <w:t>and</w:t>
+      </w:r>
+      <w:proofErr w:type="spellEnd"/>
+      <w:r>
+        <w:t xml:space="preserve"> C1) op U1.</w:t>
+      </w:r>
+    </w:p>
+    <w:p>
+      <w:pPr>
+        <w:pStyle w:val="Lijstalinea"/>
+        <w:numPr>
+          <w:ilvl w:val="0"/>
+          <w:numId w:val="2"/>
+        </w:numPr>
+      </w:pPr>
+      <w:r>
+        <w:t>Meten van signaal tussen pin 2 +3v3 en pin 3 I/O op U1.</w:t>
+      </w:r>
+    </w:p>
+    <w:p>
+      <w:pPr>
+        <w:pStyle w:val="Lijstalinea"/>
+        <w:numPr>
+          <w:ilvl w:val="0"/>
+          <w:numId w:val="2"/>
+        </w:numPr>
+      </w:pPr>
+      <w:r>
+        <w:t>Meten van signaal tussen pin 2 led+ en pin 1 led- op J2.</w:t>
+      </w:r>
+    </w:p>
+    <w:p>
+      <w:pPr>
+        <w:pStyle w:val="Lijstalinea"/>
+        <w:numPr>
+          <w:ilvl w:val="0"/>
+          <w:numId w:val="2"/>
+        </w:numPr>
+      </w:pPr>
+      <w:r>
+        <w:t>Meten van signaal tussen pin 1 led- en pin 2 GND op JP2.</w:t>
+      </w:r>
+    </w:p>
+    <w:p>
+      <w:pPr>
+        <w:pStyle w:val="Lijstalinea"/>
+        <w:numPr>
+          <w:ilvl w:val="0"/>
+          <w:numId w:val="2"/>
+        </w:numPr>
+      </w:pPr>
+      <w:r>
+        <w:t>Meten van signaal tussen pin 4 led- en pin 3 I/O op U1.</w:t>
+      </w:r>
+    </w:p>
+    <w:p>
+      <w:r>
+        <w:t>Nu</w:t>
+      </w:r>
+      <w:r>
+        <w:t xml:space="preserve"> solderen </w:t>
+      </w:r>
+      <w:r>
+        <w:t xml:space="preserve">eerst de connectoren J1 en J2. </w:t>
+      </w:r>
+    </w:p>
+    <w:p>
+      <w:pPr>
+        <w:pStyle w:val="Lijstalinea"/>
+        <w:numPr>
+          <w:ilvl w:val="0"/>
+          <w:numId w:val="2"/>
+        </w:numPr>
+      </w:pPr>
+      <w:r>
+        <w:t>Meten van signaal tussen pin 1 VSS en pin 2 +3V3 op J1.</w:t>
+      </w:r>
+    </w:p>
+    <w:p>
+      <w:pPr>
+        <w:pStyle w:val="Lijstalinea"/>
+        <w:numPr>
+          <w:ilvl w:val="0"/>
+          <w:numId w:val="2"/>
+        </w:numPr>
+      </w:pPr>
+      <w:r>
+        <w:t>Meten van signaal tussen pin 3 VSS en pin 4 led+ op U2.</w:t>
+      </w:r>
+    </w:p>
+    <w:p>
+      <w:pPr>
+        <w:pStyle w:val="Lijstalinea"/>
+        <w:numPr>
+          <w:ilvl w:val="0"/>
+          <w:numId w:val="2"/>
+        </w:numPr>
+      </w:pPr>
+      <w:r>
+        <w:t>Meten van signaal tussen pin 3 VSS en pin 2 GND op U2.</w:t>
+      </w:r>
+    </w:p>
+    <w:p>
+      <w:pPr>
+        <w:pStyle w:val="Lijstalinea"/>
+        <w:numPr>
+          <w:ilvl w:val="0"/>
+          <w:numId w:val="2"/>
+        </w:numPr>
+      </w:pPr>
+      <w:r>
+        <w:t>Meten van signaal tussen pin 1 VSS en pin 2 led+ op JP1.</w:t>
+      </w:r>
+    </w:p>
+    <w:p>
+      <w:pPr>
+        <w:pStyle w:val="Lijstalinea"/>
+        <w:numPr>
+          <w:ilvl w:val="0"/>
+          <w:numId w:val="2"/>
+        </w:numPr>
+      </w:pPr>
+      <w:r>
+        <w:t>Meten van signaal tussen pin 2 +3v3 en pin 3 I/O op J1.</w:t>
+      </w:r>
+    </w:p>
+    <w:p>
+      <w:pPr>
+        <w:pStyle w:val="Lijstalinea"/>
+        <w:numPr>
+          <w:ilvl w:val="0"/>
+          <w:numId w:val="2"/>
+        </w:numPr>
+      </w:pPr>
+      <w:r>
+        <w:t>Meten van signaal tussen pin 5 +3v3 en pin 4 led+ op U2.</w:t>
+      </w:r>
+    </w:p>
+    <w:p>
+      <w:pPr>
+        <w:pStyle w:val="Lijstalinea"/>
+        <w:numPr>
+          <w:ilvl w:val="0"/>
+          <w:numId w:val="2"/>
+        </w:numPr>
+      </w:pPr>
+      <w:r>
+        <w:t>Meten van signaal tussen pin 5 +3v3 en pin 1 ad0 op U2.</w:t>
+      </w:r>
+    </w:p>
+    <w:p>
+      <w:pPr>
+        <w:pStyle w:val="Lijstalinea"/>
+        <w:numPr>
+          <w:ilvl w:val="0"/>
+          <w:numId w:val="2"/>
+        </w:numPr>
+      </w:pPr>
+      <w:r>
+        <w:t>Meten van signaal tussen pin 2 +3v3 en pin 1 (</w:t>
+      </w:r>
+      <w:proofErr w:type="spellStart"/>
+      <w:r>
+        <w:t>to</w:t>
+      </w:r>
+      <w:proofErr w:type="spellEnd"/>
+      <w:r>
+        <w:t xml:space="preserve"> R4 </w:t>
+      </w:r>
+      <w:proofErr w:type="spellStart"/>
+      <w:r>
+        <w:t>and</w:t>
+      </w:r>
+      <w:proofErr w:type="spellEnd"/>
+      <w:r>
+        <w:t xml:space="preserve"> C1) op U1.</w:t>
+      </w:r>
+    </w:p>
+    <w:p>
+      <w:pPr>
+        <w:pStyle w:val="Lijstalinea"/>
+        <w:numPr>
+          <w:ilvl w:val="0"/>
+          <w:numId w:val="2"/>
+        </w:numPr>
+      </w:pPr>
+      <w:r>
+        <w:t>Meten van signaal tussen pin 2 +3v3 en pin 3 I/O op U1.</w:t>
+      </w:r>
+    </w:p>
+    <w:p>
+      <w:pPr>
+        <w:pStyle w:val="Lijstalinea"/>
+        <w:numPr>
+          <w:ilvl w:val="0"/>
+          <w:numId w:val="2"/>
+        </w:numPr>
+      </w:pPr>
+      <w:r>
+        <w:t>Meten van signaal tussen pin 2 led+ en pin 1 led- op J2.</w:t>
+      </w:r>
+    </w:p>
+    <w:p>
+      <w:pPr>
+        <w:pStyle w:val="Lijstalinea"/>
+        <w:numPr>
+          <w:ilvl w:val="0"/>
+          <w:numId w:val="2"/>
+        </w:numPr>
+      </w:pPr>
+      <w:r>
+        <w:t>Meten van signaal tussen pin 1 led- en pin 2 GND op JP2.</w:t>
+      </w:r>
+    </w:p>
+    <w:p>
+      <w:pPr>
+        <w:pStyle w:val="Lijstalinea"/>
+        <w:numPr>
+          <w:ilvl w:val="0"/>
+          <w:numId w:val="2"/>
+        </w:numPr>
+      </w:pPr>
+      <w:r>
+        <w:t>Meten van signaal tussen pin 4 led- en pin 3 I/O op U1.</w:t>
+      </w:r>
+    </w:p>
+    <w:p>
+      <w:r>
+        <w:t>Als niks (meer) geconnecteerd is dan maken we de volgende metingen.</w:t>
+      </w:r>
+    </w:p>
+    <w:p>
+      <w:pPr>
+        <w:pStyle w:val="Lijstalinea"/>
+        <w:numPr>
+          <w:ilvl w:val="0"/>
+          <w:numId w:val="1"/>
+        </w:numPr>
+      </w:pPr>
+      <w:r>
+        <w:t>Meten van 12V op pin</w:t>
+      </w:r>
+      <w:r>
+        <w:t xml:space="preserve"> </w:t>
+      </w:r>
+      <w:r>
+        <w:t>1 VSS na aansluiten van spanningsbron met waarde 12V op J1.</w:t>
+      </w:r>
+    </w:p>
+    <w:p>
+      <w:pPr>
+        <w:pStyle w:val="Lijstalinea"/>
+        <w:numPr>
+          <w:ilvl w:val="0"/>
+          <w:numId w:val="1"/>
+        </w:numPr>
+      </w:pPr>
+      <w:r>
+        <w:t>Meten van 3.3V op pin 2 +3V3 na aansluiten van spanningsbron met waarde 3.3V op J1.</w:t>
+      </w:r>
+    </w:p>
+    <w:p>
+      <w:pPr>
+        <w:pStyle w:val="Lijstalinea"/>
+        <w:numPr>
+          <w:ilvl w:val="0"/>
+          <w:numId w:val="1"/>
+        </w:numPr>
+      </w:pPr>
+      <w:r>
+        <w:t xml:space="preserve">Meten van </w:t>
+      </w:r>
+      <w:r>
+        <w:t>12</w:t>
+      </w:r>
+      <w:r>
+        <w:t xml:space="preserve">V op pin 2 led+ na aansluiten van </w:t>
+      </w:r>
+      <w:r>
+        <w:t xml:space="preserve">spanningsbron </w:t>
+      </w:r>
+      <w:r>
+        <w:t>met waarde op J2.</w:t>
+      </w:r>
+    </w:p>
+    <w:p>
+      <w:pPr>
+        <w:pStyle w:val="Lijstalinea"/>
+        <w:numPr>
+          <w:ilvl w:val="0"/>
+          <w:numId w:val="1"/>
+        </w:numPr>
+      </w:pPr>
+      <w:r>
+        <w:t xml:space="preserve">Meten van </w:t>
+      </w:r>
+      <w:r>
+        <w:t>0V</w:t>
+      </w:r>
+      <w:r>
+        <w:t xml:space="preserve"> op pin</w:t>
+      </w:r>
+      <w:r>
+        <w:t xml:space="preserve"> 1</w:t>
+      </w:r>
+      <w:r>
+        <w:t xml:space="preserve"> led</w:t>
+      </w:r>
+      <w:r>
+        <w:t>-</w:t>
+      </w:r>
+      <w:r>
+        <w:t xml:space="preserve"> na aansluiten van </w:t>
+      </w:r>
+      <w:r>
+        <w:t xml:space="preserve">spanningsbron </w:t>
+      </w:r>
+      <w:r>
+        <w:t>met waarde op J2.</w:t>
+      </w:r>
+    </w:p>
+    <w:p>
+      <w:pPr>
+        <w:ind w:left="360"/>
+      </w:pPr>
+    </w:p>
+    <w:p>
+      <w:pPr>
+        <w:pStyle w:val="Kop3"/>
         <w:rPr>
           <w:color w:val="auto"/>
           <w:sz w:val="26"/>
           <w:szCs w:val="26"/>
         </w:rPr>
+      </w:pPr>
+      <w:r>
+        <w:rPr>
+          <w:color w:val="auto"/>
+          <w:sz w:val="26"/>
+          <w:szCs w:val="26"/>
+        </w:rPr>
+        <w:t>Overige componenten</w:t>
+      </w:r>
+      <w:r>
+        <w:rPr>
+          <w:color w:val="auto"/>
+          <w:sz w:val="26"/>
+          <w:szCs w:val="26"/>
+        </w:rPr>
         <w:t>:</w:t>
       </w:r>
     </w:p>
@@ -2489,19 +2980,35 @@
         </w:numPr>
       </w:pPr>
       <w:r>
-        <w:t>Meten van signaal tussen pin 5 (to R3) en pin 6 GND op U1.</w:t>
-      </w:r>
-    </w:p>
-    <w:p>
-      <w:pPr>
-        <w:pStyle w:val="Lijstalinea"/>
-        <w:numPr>
-          <w:ilvl w:val="0"/>
-          <w:numId w:val="2"/>
-        </w:numPr>
-      </w:pPr>
-      <w:r>
-        <w:t>Meten van signaal tussen pin 6 GND en pin 7 (unconnected) op U1.</w:t>
+        <w:t>Meten van signaal tussen pin 5 (</w:t>
+      </w:r>
+      <w:proofErr w:type="spellStart"/>
+      <w:r>
+        <w:t>to</w:t>
+      </w:r>
+      <w:proofErr w:type="spellEnd"/>
+      <w:r>
+        <w:t xml:space="preserve"> R3) en pin 6 GND op U1.</w:t>
+      </w:r>
+    </w:p>
+    <w:p>
+      <w:pPr>
+        <w:pStyle w:val="Lijstalinea"/>
+        <w:numPr>
+          <w:ilvl w:val="0"/>
+          <w:numId w:val="2"/>
+        </w:numPr>
+      </w:pPr>
+      <w:r>
+        <w:t>Meten van signaal tussen pin 6 GND en pin 7 (</w:t>
+      </w:r>
+      <w:proofErr w:type="spellStart"/>
+      <w:r>
+        <w:t>unconnected</w:t>
+      </w:r>
+      <w:proofErr w:type="spellEnd"/>
+      <w:r>
+        <w:t>) op U1.</w:t>
       </w:r>
     </w:p>
     <w:p>
@@ -2538,31 +3045,71 @@
         </w:numPr>
       </w:pPr>
       <w:r>
-        <w:t>Meten van signaal tussen pin 1 GND en pin 2 (to U2) op R3.</w:t>
-      </w:r>
-    </w:p>
-    <w:p>
-      <w:pPr>
-        <w:pStyle w:val="Lijstalinea"/>
-        <w:numPr>
-          <w:ilvl w:val="0"/>
-          <w:numId w:val="2"/>
-        </w:numPr>
-      </w:pPr>
-      <w:r>
-        <w:t>Meten van signaal tussen pin 1 (to C1 and U2) en pin 2 VSS op R4.</w:t>
-      </w:r>
-    </w:p>
-    <w:p>
-      <w:pPr>
-        <w:pStyle w:val="Lijstalinea"/>
-        <w:numPr>
-          <w:ilvl w:val="0"/>
-          <w:numId w:val="2"/>
-        </w:numPr>
-      </w:pPr>
-      <w:r>
-        <w:t>Meten van signaal tussen pin 1 (to R4 and U2) en pin 2 GND op C1.</w:t>
+        <w:t>Meten van signaal tussen pin 1 GND en pin 2 (</w:t>
+      </w:r>
+      <w:proofErr w:type="spellStart"/>
+      <w:r>
+        <w:t>to</w:t>
+      </w:r>
+      <w:proofErr w:type="spellEnd"/>
+      <w:r>
+        <w:t xml:space="preserve"> U2) op R3.</w:t>
+      </w:r>
+    </w:p>
+    <w:p>
+      <w:pPr>
+        <w:pStyle w:val="Lijstalinea"/>
+        <w:numPr>
+          <w:ilvl w:val="0"/>
+          <w:numId w:val="2"/>
+        </w:numPr>
+      </w:pPr>
+      <w:r>
+        <w:t>Meten van signaal tussen pin 1 (</w:t>
+      </w:r>
+      <w:proofErr w:type="spellStart"/>
+      <w:r>
+        <w:t>to</w:t>
+      </w:r>
+      <w:proofErr w:type="spellEnd"/>
+      <w:r>
+        <w:t xml:space="preserve"> C1 </w:t>
+      </w:r>
+      <w:proofErr w:type="spellStart"/>
+      <w:r>
+        <w:t>and</w:t>
+      </w:r>
+      <w:proofErr w:type="spellEnd"/>
+      <w:r>
+        <w:t xml:space="preserve"> U2) en pin 2 VSS op R4.</w:t>
+      </w:r>
+    </w:p>
+    <w:p>
+      <w:pPr>
+        <w:pStyle w:val="Lijstalinea"/>
+        <w:numPr>
+          <w:ilvl w:val="0"/>
+          <w:numId w:val="2"/>
+        </w:numPr>
+      </w:pPr>
+      <w:r>
+        <w:t>Meten van signaal tussen pin 1 (</w:t>
+      </w:r>
+      <w:proofErr w:type="spellStart"/>
+      <w:r>
+        <w:t>to</w:t>
+      </w:r>
+      <w:proofErr w:type="spellEnd"/>
+      <w:r>
+        <w:t xml:space="preserve"> R4 </w:t>
+      </w:r>
+      <w:proofErr w:type="spellStart"/>
+      <w:r>
+        <w:t>and</w:t>
+      </w:r>
+      <w:proofErr w:type="spellEnd"/>
+      <w:r>
+        <w:t xml:space="preserve"> U2) en pin 2 GND op C1.</w:t>
       </w:r>
     </w:p>
     <w:p>
@@ -2586,31 +3133,63 @@
         </w:numPr>
       </w:pPr>
       <w:r>
-        <w:t>Meten van signaal tussen pin 3 I/O en pin 4 scl op J1.</w:t>
-      </w:r>
-    </w:p>
-    <w:p>
-      <w:pPr>
-        <w:pStyle w:val="Lijstalinea"/>
-        <w:numPr>
-          <w:ilvl w:val="0"/>
-          <w:numId w:val="2"/>
-        </w:numPr>
-      </w:pPr>
-      <w:r>
-        <w:t>Meten van signaal tussen pin 4 scl en pin 5 sda op J1.</w:t>
-      </w:r>
-    </w:p>
-    <w:p>
-      <w:pPr>
-        <w:pStyle w:val="Lijstalinea"/>
-        <w:numPr>
-          <w:ilvl w:val="0"/>
-          <w:numId w:val="2"/>
-        </w:numPr>
-      </w:pPr>
-      <w:r>
-        <w:t>Meten van signaal tussen pin 5 sda en pin 6 ad0 op J1.</w:t>
+        <w:t xml:space="preserve">Meten van signaal tussen pin 3 I/O en pin 4 </w:t>
+      </w:r>
+      <w:proofErr w:type="spellStart"/>
+      <w:r>
+        <w:t>scl</w:t>
+      </w:r>
+      <w:proofErr w:type="spellEnd"/>
+      <w:r>
+        <w:t xml:space="preserve"> op J1.</w:t>
+      </w:r>
+    </w:p>
+    <w:p>
+      <w:pPr>
+        <w:pStyle w:val="Lijstalinea"/>
+        <w:numPr>
+          <w:ilvl w:val="0"/>
+          <w:numId w:val="2"/>
+        </w:numPr>
+      </w:pPr>
+      <w:r>
+        <w:t xml:space="preserve">Meten van signaal tussen pin 4 </w:t>
+      </w:r>
+      <w:proofErr w:type="spellStart"/>
+      <w:r>
+        <w:t>scl</w:t>
+      </w:r>
+      <w:proofErr w:type="spellEnd"/>
+      <w:r>
+        <w:t xml:space="preserve"> en pin 5 </w:t>
+      </w:r>
+      <w:proofErr w:type="spellStart"/>
+      <w:r>
+        <w:t>sda</w:t>
+      </w:r>
+      <w:proofErr w:type="spellEnd"/>
+      <w:r>
+        <w:t xml:space="preserve"> op J1.</w:t>
+      </w:r>
+    </w:p>
+    <w:p>
+      <w:pPr>
+        <w:pStyle w:val="Lijstalinea"/>
+        <w:numPr>
+          <w:ilvl w:val="0"/>
+          <w:numId w:val="2"/>
+        </w:numPr>
+      </w:pPr>
+      <w:r>
+        <w:t xml:space="preserve">Meten van signaal tussen pin 5 </w:t>
+      </w:r>
+      <w:proofErr w:type="spellStart"/>
+      <w:r>
+        <w:t>sda</w:t>
+      </w:r>
+      <w:proofErr w:type="spellEnd"/>
+      <w:r>
+        <w:t xml:space="preserve"> en pin 6 ad0 op J1.</w:t>
       </w:r>
     </w:p>
     <w:p>
@@ -2697,17 +3276,6 @@
       <w:pPr>
         <w:ind w:left="360"/>
       </w:pPr>
-    </w:p>
-    <w:p>
-      <w:pPr>
-        <w:ind w:left="360"/>
-      </w:pPr>
-      <w:r>
-        <w:rPr>
-          <w:highlight w:val="yellow"/>
-        </w:rPr>
-        <w:t>Nog aan te passen vvvv</w:t>
-      </w:r>
     </w:p>
     <w:p>
       <w:pPr>
@@ -2742,420 +3310,528 @@
           <w:sz w:val="26"/>
           <w:szCs w:val="26"/>
         </w:rPr>
-        <w:t>Power supply:</w:t>
-      </w:r>
-    </w:p>
-    <w:p>
-      <w:r>
-        <w:t xml:space="preserve">Voor we iets </w:t>
-      </w:r>
-      <w:r>
-        <w:t>solderen op de plaat gaan we eerst doormeten.</w:t>
-      </w:r>
-    </w:p>
-    <w:p>
-      <w:pPr>
-        <w:pStyle w:val="Lijstalinea"/>
-        <w:numPr>
-          <w:ilvl w:val="0"/>
-          <w:numId w:val="2"/>
-        </w:numPr>
-      </w:pPr>
-      <w:r>
-        <w:t>Meten van signaal tussen pin 1 VSS en pin 2 +3V3 op J1.</w:t>
-      </w:r>
-    </w:p>
-    <w:p>
-      <w:pPr>
-        <w:pStyle w:val="Lijstalinea"/>
-        <w:numPr>
-          <w:ilvl w:val="0"/>
-          <w:numId w:val="2"/>
-        </w:numPr>
-      </w:pPr>
-      <w:r>
-        <w:t xml:space="preserve">Meten van signaal tussen pin 3 VSS en pin </w:t>
-      </w:r>
-      <w:r>
-        <w:t>3</w:t>
-      </w:r>
-      <w:r>
-        <w:t xml:space="preserve"> </w:t>
-      </w:r>
-      <w:r>
-        <w:t>enable</w:t>
-      </w:r>
-      <w:r>
-        <w:t xml:space="preserve"> op </w:t>
-      </w:r>
-      <w:r>
-        <w:t>mosfet1</w:t>
-      </w:r>
-      <w:r>
-        <w:t>.</w:t>
-      </w:r>
-    </w:p>
-    <w:p>
-      <w:pPr>
-        <w:pStyle w:val="Lijstalinea"/>
-        <w:numPr>
-          <w:ilvl w:val="0"/>
-          <w:numId w:val="2"/>
-        </w:numPr>
-      </w:pPr>
-      <w:r>
-        <w:t>Meten van signaal tussen pin 2 +3v3 en pin 3 I/O op J1.</w:t>
-      </w:r>
-    </w:p>
-    <w:p>
-      <w:pPr>
-        <w:pStyle w:val="Lijstalinea"/>
-        <w:numPr>
-          <w:ilvl w:val="0"/>
-          <w:numId w:val="2"/>
-        </w:numPr>
-      </w:pPr>
-      <w:r>
-        <w:t>Meten van signaal tussen pin 5 +3v3 en pin 4 led+ op U2.</w:t>
-      </w:r>
-    </w:p>
-    <w:p>
-      <w:pPr>
-        <w:pStyle w:val="Lijstalinea"/>
-        <w:numPr>
-          <w:ilvl w:val="0"/>
-          <w:numId w:val="2"/>
-        </w:numPr>
-      </w:pPr>
-      <w:r>
-        <w:t>Meten van signaal tussen pin 5 +3v3 en pin 1 ad0 op U2.</w:t>
-      </w:r>
-    </w:p>
-    <w:p>
-      <w:pPr>
-        <w:pStyle w:val="Lijstalinea"/>
-        <w:numPr>
-          <w:ilvl w:val="0"/>
-          <w:numId w:val="2"/>
-        </w:numPr>
-      </w:pPr>
-      <w:r>
-        <w:t>Meten van signaal tussen pin 2 led+ en pin 1 led- op J</w:t>
-      </w:r>
-      <w:r>
-        <w:t>3</w:t>
-      </w:r>
-      <w:r>
-        <w:t>.</w:t>
-      </w:r>
-    </w:p>
-    <w:p>
-      <w:pPr>
-        <w:pStyle w:val="Lijstalinea"/>
-        <w:numPr>
-          <w:ilvl w:val="0"/>
-          <w:numId w:val="2"/>
-        </w:numPr>
-      </w:pPr>
-      <w:r>
-        <w:t xml:space="preserve">Meten van signaal tussen pin 2 led+ en pin 1 </w:t>
-      </w:r>
-      <w:r>
-        <w:t>enable</w:t>
-      </w:r>
-      <w:r>
-        <w:t xml:space="preserve"> op J</w:t>
-      </w:r>
-      <w:r>
-        <w:t>P1</w:t>
-      </w:r>
-      <w:r>
-        <w:t>.</w:t>
-      </w:r>
-    </w:p>
-    <w:p>
-      <w:pPr>
-        <w:pStyle w:val="Lijstalinea"/>
-        <w:numPr>
-          <w:ilvl w:val="0"/>
-          <w:numId w:val="2"/>
-        </w:numPr>
-      </w:pPr>
-      <w:r>
-        <w:t>Meten van signaal tussen pin 1 led- en pin 2 GND op JP2.</w:t>
-      </w:r>
-    </w:p>
-    <w:p>
-      <w:pPr>
-        <w:pStyle w:val="Lijstalinea"/>
-        <w:numPr>
-          <w:ilvl w:val="0"/>
-          <w:numId w:val="2"/>
-        </w:numPr>
-      </w:pPr>
-      <w:r>
-        <w:t xml:space="preserve">Meten van signaal tussen pin </w:t>
-      </w:r>
-      <w:r>
-        <w:t>3</w:t>
-      </w:r>
-      <w:r>
-        <w:t xml:space="preserve"> led- en pin </w:t>
-      </w:r>
-      <w:r>
-        <w:t>4</w:t>
-      </w:r>
-      <w:r>
-        <w:t xml:space="preserve"> </w:t>
-      </w:r>
-      <w:r>
-        <w:t>(to R3 and R2 and pin 2)</w:t>
-      </w:r>
-      <w:r>
-        <w:t xml:space="preserve"> op U1.</w:t>
-      </w:r>
-    </w:p>
-    <w:p>
-      <w:r>
-        <w:t>Nu</w:t>
-      </w:r>
-      <w:r>
-        <w:t xml:space="preserve"> solderen </w:t>
-      </w:r>
-      <w:r>
-        <w:t xml:space="preserve">eerst de connectoren J1 en J2. </w:t>
-      </w:r>
-    </w:p>
-    <w:p>
-      <w:pPr>
-        <w:pStyle w:val="Lijstalinea"/>
-        <w:numPr>
-          <w:ilvl w:val="0"/>
-          <w:numId w:val="2"/>
-        </w:numPr>
-      </w:pPr>
-      <w:r>
-        <w:t>Meten van signaal tussen pin 1 VSS en pin 2 +3V3 op J1.</w:t>
-      </w:r>
-    </w:p>
-    <w:p>
-      <w:pPr>
-        <w:pStyle w:val="Lijstalinea"/>
-        <w:numPr>
-          <w:ilvl w:val="0"/>
-          <w:numId w:val="2"/>
-        </w:numPr>
-      </w:pPr>
-      <w:r>
-        <w:t>Meten van signaal tussen pin 3 VSS en pin 3 enable op mosfet1.</w:t>
-      </w:r>
-    </w:p>
-    <w:p>
-      <w:pPr>
-        <w:pStyle w:val="Lijstalinea"/>
-        <w:numPr>
-          <w:ilvl w:val="0"/>
-          <w:numId w:val="2"/>
-        </w:numPr>
-      </w:pPr>
-      <w:r>
-        <w:t>Meten van signaal tussen pin 2 +3v3 en pin 3 I/O op J1.</w:t>
-      </w:r>
-    </w:p>
-    <w:p>
-      <w:pPr>
-        <w:pStyle w:val="Lijstalinea"/>
-        <w:numPr>
-          <w:ilvl w:val="0"/>
-          <w:numId w:val="2"/>
-        </w:numPr>
-      </w:pPr>
-      <w:r>
-        <w:t>Meten van signaal tussen pin 5 +3v3 en pin 4 led+ op U2.</w:t>
-      </w:r>
-    </w:p>
-    <w:p>
-      <w:pPr>
-        <w:pStyle w:val="Lijstalinea"/>
-        <w:numPr>
-          <w:ilvl w:val="0"/>
-          <w:numId w:val="2"/>
-        </w:numPr>
-      </w:pPr>
-      <w:r>
-        <w:t>Meten van signaal tussen pin 5 +3v3 en pin 1 ad0 op U2.</w:t>
-      </w:r>
-    </w:p>
-    <w:p>
-      <w:pPr>
-        <w:pStyle w:val="Lijstalinea"/>
-        <w:numPr>
-          <w:ilvl w:val="0"/>
-          <w:numId w:val="2"/>
-        </w:numPr>
-      </w:pPr>
-      <w:r>
-        <w:t>Meten van signaal tussen pin 2 led+ en pin 1 led- op J3.</w:t>
-      </w:r>
-    </w:p>
-    <w:p>
-      <w:pPr>
-        <w:pStyle w:val="Lijstalinea"/>
-        <w:numPr>
-          <w:ilvl w:val="0"/>
-          <w:numId w:val="2"/>
-        </w:numPr>
-      </w:pPr>
-      <w:r>
-        <w:t>Meten van signaal tussen pin 2 led+ en pin 1 enable op JP1.</w:t>
-      </w:r>
-    </w:p>
-    <w:p>
-      <w:pPr>
-        <w:pStyle w:val="Lijstalinea"/>
-        <w:numPr>
-          <w:ilvl w:val="0"/>
-          <w:numId w:val="2"/>
-        </w:numPr>
-      </w:pPr>
-      <w:r>
-        <w:t>Meten van signaal tussen pin 1 led- en pin 2 GND op JP2.</w:t>
-      </w:r>
-    </w:p>
-    <w:p>
-      <w:pPr>
-        <w:pStyle w:val="Lijstalinea"/>
-        <w:numPr>
-          <w:ilvl w:val="0"/>
-          <w:numId w:val="2"/>
-        </w:numPr>
-      </w:pPr>
-      <w:r>
-        <w:t xml:space="preserve">Meten van signaal tussen pin </w:t>
-      </w:r>
-      <w:r>
-        <w:t>3</w:t>
-      </w:r>
-      <w:r>
-        <w:t xml:space="preserve"> led- en pin </w:t>
-      </w:r>
-      <w:r>
-        <w:t>4</w:t>
-      </w:r>
-      <w:r>
-        <w:t xml:space="preserve"> </w:t>
-      </w:r>
-      <w:r>
-        <w:t xml:space="preserve">(to R3 </w:t>
-      </w:r>
-      <w:r>
-        <w:t>and R2 and pin 2</w:t>
-      </w:r>
-      <w:r>
-        <w:t>)</w:t>
-      </w:r>
-      <w:r>
-        <w:t xml:space="preserve"> op U1.</w:t>
-      </w:r>
-    </w:p>
-    <w:p>
-      <w:r>
-        <w:t>Als niks (meer) geconnecteerd is dan maken we de volgende metingen.</w:t>
-      </w:r>
-    </w:p>
-    <w:p>
-      <w:pPr>
-        <w:pStyle w:val="Lijstalinea"/>
-        <w:numPr>
-          <w:ilvl w:val="0"/>
-          <w:numId w:val="1"/>
-        </w:numPr>
-      </w:pPr>
-      <w:r>
-        <w:t>Meten van 12V op pin 1 VSS na aansluiten van spanningsbron met waarde 12V op J1.</w:t>
-      </w:r>
-    </w:p>
-    <w:p>
-      <w:pPr>
-        <w:pStyle w:val="Lijstalinea"/>
-        <w:numPr>
-          <w:ilvl w:val="0"/>
-          <w:numId w:val="1"/>
-        </w:numPr>
-      </w:pPr>
-      <w:r>
-        <w:t>Meten van 3.3V op pin 2 +3V3 na aansluiten van spanningsbron met waarde 3.3V op J1.</w:t>
-      </w:r>
-    </w:p>
-    <w:p>
-      <w:pPr>
-        <w:pStyle w:val="Lijstalinea"/>
-        <w:numPr>
-          <w:ilvl w:val="0"/>
-          <w:numId w:val="1"/>
-        </w:numPr>
-      </w:pPr>
-      <w:r>
-        <w:t xml:space="preserve">Meten van 12V op pin 2 led+ na aansluiten van </w:t>
-      </w:r>
-      <w:r>
-        <w:t xml:space="preserve">spanningsbron </w:t>
-      </w:r>
-      <w:r>
-        <w:t>met waarde op J2.</w:t>
-      </w:r>
-    </w:p>
-    <w:p>
-      <w:pPr>
-        <w:pStyle w:val="Lijstalinea"/>
-        <w:numPr>
-          <w:ilvl w:val="0"/>
-          <w:numId w:val="1"/>
-        </w:numPr>
-      </w:pPr>
-      <w:r>
-        <w:lastRenderedPageBreak/>
-        <w:t xml:space="preserve">Meten van 12V op pin 1 led- na aansluiten van </w:t>
-      </w:r>
-      <w:r>
-        <w:t xml:space="preserve">spanningsbron </w:t>
-      </w:r>
-      <w:r>
-        <w:t>met waarde op J2.</w:t>
-      </w:r>
-    </w:p>
-    <w:p>
-      <w:pPr>
-        <w:rPr>
-          <w:sz w:val="26"/>
-          <w:szCs w:val="26"/>
-        </w:rPr>
-      </w:pPr>
-    </w:p>
-    <w:p>
-      <w:pPr>
-        <w:pStyle w:val="Kop3"/>
+        <w:t xml:space="preserve">Power </w:t>
+      </w:r>
+      <w:proofErr w:type="spellStart"/>
+      <w:r>
         <w:rPr>
           <w:color w:val="auto"/>
           <w:sz w:val="26"/>
           <w:szCs w:val="26"/>
         </w:rPr>
-      </w:pPr>
+        <w:t>supply</w:t>
+      </w:r>
+      <w:proofErr w:type="spellEnd"/>
       <w:r>
         <w:rPr>
           <w:color w:val="auto"/>
           <w:sz w:val="26"/>
           <w:szCs w:val="26"/>
         </w:rPr>
+        <w:t>:</w:t>
+      </w:r>
+    </w:p>
+    <w:p>
+      <w:r>
+        <w:t xml:space="preserve">Voor we iets </w:t>
+      </w:r>
+      <w:r>
+        <w:t>solderen op de plaat gaan we eerst doormeten.</w:t>
+      </w:r>
+    </w:p>
+    <w:p>
+      <w:pPr>
+        <w:pStyle w:val="Lijstalinea"/>
+        <w:numPr>
+          <w:ilvl w:val="0"/>
+          <w:numId w:val="2"/>
+        </w:numPr>
+      </w:pPr>
+      <w:r>
+        <w:t>Meten van signaal tussen pin 1 VSS en pin 2 +3V3 op J1.</w:t>
+      </w:r>
+    </w:p>
+    <w:p>
+      <w:pPr>
+        <w:pStyle w:val="Lijstalinea"/>
+        <w:numPr>
+          <w:ilvl w:val="0"/>
+          <w:numId w:val="2"/>
+        </w:numPr>
+      </w:pPr>
+      <w:r>
+        <w:t xml:space="preserve">Meten van signaal tussen pin 3 VSS en pin </w:t>
+      </w:r>
+      <w:r>
+        <w:t>3</w:t>
+      </w:r>
+      <w:r>
+        <w:t xml:space="preserve"> </w:t>
+      </w:r>
+      <w:proofErr w:type="spellStart"/>
+      <w:r>
+        <w:t>enable</w:t>
+      </w:r>
+      <w:proofErr w:type="spellEnd"/>
+      <w:r>
+        <w:t xml:space="preserve"> op </w:t>
+      </w:r>
+      <w:r>
+        <w:t>mosfet1</w:t>
+      </w:r>
+      <w:r>
+        <w:t>.</w:t>
+      </w:r>
+    </w:p>
+    <w:p>
+      <w:pPr>
+        <w:pStyle w:val="Lijstalinea"/>
+        <w:numPr>
+          <w:ilvl w:val="0"/>
+          <w:numId w:val="2"/>
+        </w:numPr>
+      </w:pPr>
+      <w:r>
+        <w:t>Meten van signaal tussen pin 2 +3v3 en pin 3 I/O op J1.</w:t>
+      </w:r>
+    </w:p>
+    <w:p>
+      <w:pPr>
+        <w:pStyle w:val="Lijstalinea"/>
+        <w:numPr>
+          <w:ilvl w:val="0"/>
+          <w:numId w:val="2"/>
+        </w:numPr>
+      </w:pPr>
+      <w:r>
+        <w:t>Meten van signaal tussen pin 5 +3v3 en pin 4 led+ op U2.</w:t>
+      </w:r>
+    </w:p>
+    <w:p>
+      <w:pPr>
+        <w:pStyle w:val="Lijstalinea"/>
+        <w:numPr>
+          <w:ilvl w:val="0"/>
+          <w:numId w:val="2"/>
+        </w:numPr>
+      </w:pPr>
+      <w:r>
+        <w:t>Meten van signaal tussen pin 5 +3v3 en pin 1 ad0 op U2.</w:t>
+      </w:r>
+    </w:p>
+    <w:p>
+      <w:pPr>
+        <w:pStyle w:val="Lijstalinea"/>
+        <w:numPr>
+          <w:ilvl w:val="0"/>
+          <w:numId w:val="2"/>
+        </w:numPr>
+      </w:pPr>
+      <w:r>
+        <w:t>Meten van signaal tussen pin 2 led+ en pin 1 led- op J</w:t>
+      </w:r>
+      <w:r>
+        <w:t>3</w:t>
+      </w:r>
+      <w:r>
+        <w:t>.</w:t>
+      </w:r>
+    </w:p>
+    <w:p>
+      <w:pPr>
+        <w:pStyle w:val="Lijstalinea"/>
+        <w:numPr>
+          <w:ilvl w:val="0"/>
+          <w:numId w:val="2"/>
+        </w:numPr>
+      </w:pPr>
+      <w:r>
+        <w:t xml:space="preserve">Meten van signaal tussen pin 2 led+ en pin 1 </w:t>
+      </w:r>
+      <w:proofErr w:type="spellStart"/>
+      <w:r>
+        <w:t>enable</w:t>
+      </w:r>
+      <w:proofErr w:type="spellEnd"/>
+      <w:r>
+        <w:t xml:space="preserve"> op JP1.</w:t>
+      </w:r>
+    </w:p>
+    <w:p>
+      <w:pPr>
+        <w:pStyle w:val="Lijstalinea"/>
+        <w:numPr>
+          <w:ilvl w:val="0"/>
+          <w:numId w:val="2"/>
+        </w:numPr>
+      </w:pPr>
+      <w:r>
+        <w:t>Meten van signaal tussen pin 1 led- en pin 2 GND op JP2.</w:t>
+      </w:r>
+    </w:p>
+    <w:p>
+      <w:pPr>
+        <w:pStyle w:val="Lijstalinea"/>
+        <w:numPr>
+          <w:ilvl w:val="0"/>
+          <w:numId w:val="2"/>
+        </w:numPr>
+      </w:pPr>
+      <w:r>
+        <w:t xml:space="preserve">Meten van signaal tussen pin </w:t>
+      </w:r>
+      <w:r>
+        <w:t>3</w:t>
+      </w:r>
+      <w:r>
+        <w:t xml:space="preserve"> led- en pin </w:t>
+      </w:r>
+      <w:r>
+        <w:t>4</w:t>
+      </w:r>
+      <w:r>
+        <w:t xml:space="preserve"> </w:t>
+      </w:r>
+      <w:r>
+        <w:t>(</w:t>
+      </w:r>
+      <w:proofErr w:type="spellStart"/>
+      <w:r>
+        <w:t>to</w:t>
+      </w:r>
+      <w:proofErr w:type="spellEnd"/>
+      <w:r>
+        <w:t xml:space="preserve"> R3 </w:t>
+      </w:r>
+      <w:proofErr w:type="spellStart"/>
+      <w:r>
+        <w:t>and</w:t>
+      </w:r>
+      <w:proofErr w:type="spellEnd"/>
+      <w:r>
+        <w:t xml:space="preserve"> R2 </w:t>
+      </w:r>
+      <w:proofErr w:type="spellStart"/>
+      <w:r>
+        <w:t>and</w:t>
+      </w:r>
+      <w:proofErr w:type="spellEnd"/>
+      <w:r>
+        <w:t xml:space="preserve"> pin 2)</w:t>
+      </w:r>
+      <w:r>
+        <w:t xml:space="preserve"> op U1.</w:t>
+      </w:r>
+    </w:p>
+    <w:p>
+      <w:r>
+        <w:t>Nu</w:t>
+      </w:r>
+      <w:r>
+        <w:t xml:space="preserve"> solderen </w:t>
+      </w:r>
+      <w:r>
+        <w:t xml:space="preserve">eerst de connectoren J1 en J2. </w:t>
+      </w:r>
+    </w:p>
+    <w:p>
+      <w:pPr>
+        <w:pStyle w:val="Lijstalinea"/>
+        <w:numPr>
+          <w:ilvl w:val="0"/>
+          <w:numId w:val="2"/>
+        </w:numPr>
+      </w:pPr>
+      <w:r>
+        <w:t>Meten van signaal tussen pin 1 VSS en pin 2 +3V3 op J1.</w:t>
+      </w:r>
+    </w:p>
+    <w:p>
+      <w:pPr>
+        <w:pStyle w:val="Lijstalinea"/>
+        <w:numPr>
+          <w:ilvl w:val="0"/>
+          <w:numId w:val="2"/>
+        </w:numPr>
+      </w:pPr>
+      <w:r>
+        <w:t xml:space="preserve">Meten van signaal tussen pin 3 VSS en pin 3 </w:t>
+      </w:r>
+      <w:proofErr w:type="spellStart"/>
+      <w:r>
+        <w:t>enable</w:t>
+      </w:r>
+      <w:proofErr w:type="spellEnd"/>
+      <w:r>
+        <w:t xml:space="preserve"> op mosfet1.</w:t>
+      </w:r>
+    </w:p>
+    <w:p>
+      <w:pPr>
+        <w:pStyle w:val="Lijstalinea"/>
+        <w:numPr>
+          <w:ilvl w:val="0"/>
+          <w:numId w:val="2"/>
+        </w:numPr>
+      </w:pPr>
+      <w:r>
+        <w:t>Meten van signaal tussen pin 2 +3v3 en pin 3 I/O op J1.</w:t>
+      </w:r>
+    </w:p>
+    <w:p>
+      <w:pPr>
+        <w:pStyle w:val="Lijstalinea"/>
+        <w:numPr>
+          <w:ilvl w:val="0"/>
+          <w:numId w:val="2"/>
+        </w:numPr>
+      </w:pPr>
+      <w:r>
+        <w:t>Meten van signaal tussen pin 5 +3v3 en pin 4 led+ op U2.</w:t>
+      </w:r>
+    </w:p>
+    <w:p>
+      <w:pPr>
+        <w:pStyle w:val="Lijstalinea"/>
+        <w:numPr>
+          <w:ilvl w:val="0"/>
+          <w:numId w:val="2"/>
+        </w:numPr>
+      </w:pPr>
+      <w:r>
+        <w:t>Meten van signaal tussen pin 5 +3v3 en pin 1 ad0 op U2.</w:t>
+      </w:r>
+    </w:p>
+    <w:p>
+      <w:pPr>
+        <w:pStyle w:val="Lijstalinea"/>
+        <w:numPr>
+          <w:ilvl w:val="0"/>
+          <w:numId w:val="2"/>
+        </w:numPr>
+      </w:pPr>
+      <w:r>
+        <w:t>Meten van signaal tussen pin 2 led+ en pin 1 led- op J3.</w:t>
+      </w:r>
+    </w:p>
+    <w:p>
+      <w:pPr>
+        <w:pStyle w:val="Lijstalinea"/>
+        <w:numPr>
+          <w:ilvl w:val="0"/>
+          <w:numId w:val="2"/>
+        </w:numPr>
+      </w:pPr>
+      <w:r>
+        <w:t xml:space="preserve">Meten van signaal tussen pin 2 led+ en pin 1 </w:t>
+      </w:r>
+      <w:proofErr w:type="spellStart"/>
+      <w:r>
+        <w:t>enable</w:t>
+      </w:r>
+      <w:proofErr w:type="spellEnd"/>
+      <w:r>
+        <w:t xml:space="preserve"> op JP1.</w:t>
+      </w:r>
+    </w:p>
+    <w:p>
+      <w:pPr>
+        <w:pStyle w:val="Lijstalinea"/>
+        <w:numPr>
+          <w:ilvl w:val="0"/>
+          <w:numId w:val="2"/>
+        </w:numPr>
+      </w:pPr>
+      <w:r>
+        <w:t>Meten van signaal tussen pin 1 led- en pin 2 GND op JP2.</w:t>
+      </w:r>
+    </w:p>
+    <w:p>
+      <w:pPr>
+        <w:pStyle w:val="Lijstalinea"/>
+        <w:numPr>
+          <w:ilvl w:val="0"/>
+          <w:numId w:val="2"/>
+        </w:numPr>
+      </w:pPr>
+      <w:r>
+        <w:t xml:space="preserve">Meten van signaal tussen pin </w:t>
+      </w:r>
+      <w:r>
+        <w:t>3</w:t>
+      </w:r>
+      <w:r>
+        <w:t xml:space="preserve"> led- en pin </w:t>
+      </w:r>
+      <w:r>
+        <w:t>4</w:t>
+      </w:r>
+      <w:r>
+        <w:t xml:space="preserve"> </w:t>
+      </w:r>
+      <w:r>
+        <w:t>(</w:t>
+      </w:r>
+      <w:proofErr w:type="spellStart"/>
+      <w:r>
+        <w:t>to</w:t>
+      </w:r>
+      <w:proofErr w:type="spellEnd"/>
+      <w:r>
+        <w:t xml:space="preserve"> R3 </w:t>
+      </w:r>
+      <w:proofErr w:type="spellStart"/>
+      <w:r>
+        <w:t>and</w:t>
+      </w:r>
+      <w:proofErr w:type="spellEnd"/>
+      <w:r>
+        <w:t xml:space="preserve"> R2 </w:t>
+      </w:r>
+      <w:proofErr w:type="spellStart"/>
+      <w:r>
+        <w:t>and</w:t>
+      </w:r>
+      <w:proofErr w:type="spellEnd"/>
+      <w:r>
+        <w:t xml:space="preserve"> pin 2)</w:t>
+      </w:r>
+      <w:r>
+        <w:t xml:space="preserve"> op U1.</w:t>
+      </w:r>
+    </w:p>
+    <w:p>
+      <w:r>
+        <w:t>Als niks (meer) geconnecteerd is dan maken we de volgende metingen.</w:t>
+      </w:r>
+    </w:p>
+    <w:p>
+      <w:pPr>
+        <w:pStyle w:val="Lijstalinea"/>
+        <w:numPr>
+          <w:ilvl w:val="0"/>
+          <w:numId w:val="1"/>
+        </w:numPr>
+      </w:pPr>
+      <w:r>
+        <w:t>Meten van 12V op pin 1 VSS na aansluiten van spanningsbron met waarde 12V op J1.</w:t>
+      </w:r>
+    </w:p>
+    <w:p>
+      <w:pPr>
+        <w:pStyle w:val="Lijstalinea"/>
+        <w:numPr>
+          <w:ilvl w:val="0"/>
+          <w:numId w:val="1"/>
+        </w:numPr>
+      </w:pPr>
+      <w:r>
+        <w:t>Meten van 3.3V op pin 2 +3V3 na aansluiten van spanningsbron met waarde 3.3V op J1.</w:t>
+      </w:r>
+    </w:p>
+    <w:p>
+      <w:pPr>
+        <w:pStyle w:val="Lijstalinea"/>
+        <w:numPr>
+          <w:ilvl w:val="0"/>
+          <w:numId w:val="1"/>
+        </w:numPr>
+      </w:pPr>
+      <w:r>
+        <w:t xml:space="preserve">Meten van 12V op pin 2 led+ na aansluiten van </w:t>
+      </w:r>
+      <w:r>
+        <w:t xml:space="preserve">spanningsbron </w:t>
+      </w:r>
+      <w:r>
+        <w:t>met waarde op J2.</w:t>
+      </w:r>
+    </w:p>
+    <w:p>
+      <w:pPr>
+        <w:pStyle w:val="Lijstalinea"/>
+        <w:numPr>
+          <w:ilvl w:val="0"/>
+          <w:numId w:val="1"/>
+        </w:numPr>
+      </w:pPr>
+      <w:r>
+        <w:t xml:space="preserve">Meten van 12V op pin 1 led- na aansluiten van </w:t>
+      </w:r>
+      <w:r>
+        <w:t xml:space="preserve">spanningsbron </w:t>
+      </w:r>
+      <w:r>
+        <w:t>met waarde op J2.</w:t>
+      </w:r>
+    </w:p>
+    <w:p>
+      <w:pPr>
+        <w:rPr>
+          <w:sz w:val="26"/>
+          <w:szCs w:val="26"/>
+        </w:rPr>
+      </w:pPr>
+    </w:p>
+    <w:p>
+      <w:pPr>
+        <w:pStyle w:val="Kop3"/>
+        <w:rPr>
+          <w:color w:val="auto"/>
+          <w:sz w:val="26"/>
+          <w:szCs w:val="26"/>
+        </w:rPr>
+      </w:pPr>
+      <w:r>
+        <w:rPr>
+          <w:color w:val="auto"/>
+          <w:sz w:val="26"/>
+          <w:szCs w:val="26"/>
+        </w:rPr>
         <w:t>Overige componenten:</w:t>
       </w:r>
     </w:p>
     <w:p>
       <w:r>
-        <w:t xml:space="preserve">We solderen eerst al de componenten op de </w:t>
-      </w:r>
-      <w:r>
-        <w:t>AL5801</w:t>
+        <w:t>We solderen eerst al de componenten op de AL5801.</w:t>
+      </w:r>
+    </w:p>
+    <w:p>
+      <w:pPr>
+        <w:pStyle w:val="Lijstalinea"/>
+        <w:numPr>
+          <w:ilvl w:val="0"/>
+          <w:numId w:val="2"/>
+        </w:numPr>
+      </w:pPr>
+      <w:r>
+        <w:t>Meten van signaal tussen pin 2 GND en pin 1 ad0 op U2.</w:t>
+      </w:r>
+    </w:p>
+    <w:p>
+      <w:pPr>
+        <w:pStyle w:val="Lijstalinea"/>
+        <w:numPr>
+          <w:ilvl w:val="0"/>
+          <w:numId w:val="2"/>
+        </w:numPr>
+      </w:pPr>
+      <w:r>
+        <w:t xml:space="preserve">Meten van signaal tussen pin 2 GND en pin </w:t>
+      </w:r>
+      <w:r>
+        <w:t>3</w:t>
+      </w:r>
+      <w:r>
+        <w:t xml:space="preserve"> </w:t>
+      </w:r>
+      <w:proofErr w:type="spellStart"/>
+      <w:r>
+        <w:t>enable</w:t>
+      </w:r>
+      <w:proofErr w:type="spellEnd"/>
+      <w:r>
+        <w:t xml:space="preserve"> op U2</w:t>
       </w:r>
       <w:r>
         <w:t>.</w:t>
@@ -3170,31 +3846,304 @@
         </w:numPr>
       </w:pPr>
       <w:r>
-        <w:t>Meten van signaal tussen pin 2 GND en pin 1 ad0 op U2.</w:t>
-      </w:r>
-    </w:p>
-    <w:p>
-      <w:pPr>
-        <w:pStyle w:val="Lijstalinea"/>
-        <w:numPr>
-          <w:ilvl w:val="0"/>
-          <w:numId w:val="2"/>
-        </w:numPr>
-      </w:pPr>
-      <w:r>
-        <w:t xml:space="preserve">Meten van signaal tussen pin 2 GND en pin </w:t>
-      </w:r>
-      <w:r>
-        <w:t>3</w:t>
+        <w:t xml:space="preserve">Meten van signaal tussen pin </w:t>
+      </w:r>
+      <w:r>
+        <w:t>1</w:t>
       </w:r>
       <w:r>
         <w:t xml:space="preserve"> </w:t>
       </w:r>
       <w:r>
+        <w:t>(</w:t>
+      </w:r>
+      <w:proofErr w:type="spellStart"/>
+      <w:r>
+        <w:t>to</w:t>
+      </w:r>
+      <w:proofErr w:type="spellEnd"/>
+      <w:r>
+        <w:t xml:space="preserve"> R1)</w:t>
+      </w:r>
+      <w:r>
+        <w:t xml:space="preserve"> en pin </w:t>
+      </w:r>
+      <w:r>
+        <w:t>2</w:t>
+      </w:r>
+      <w:r>
+        <w:t xml:space="preserve"> </w:t>
+      </w:r>
+      <w:r>
+        <w:t>(</w:t>
+      </w:r>
+      <w:proofErr w:type="spellStart"/>
+      <w:r>
+        <w:t>to</w:t>
+      </w:r>
+      <w:proofErr w:type="spellEnd"/>
+      <w:r>
+        <w:t xml:space="preserve"> </w:t>
+      </w:r>
+      <w:r>
+        <w:t xml:space="preserve">R3 </w:t>
+      </w:r>
+      <w:proofErr w:type="spellStart"/>
+      <w:r>
+        <w:t>and</w:t>
+      </w:r>
+      <w:proofErr w:type="spellEnd"/>
+      <w:r>
+        <w:t xml:space="preserve"> R2 </w:t>
+      </w:r>
+      <w:proofErr w:type="spellStart"/>
+      <w:r>
+        <w:t>and</w:t>
+      </w:r>
+      <w:proofErr w:type="spellEnd"/>
+      <w:r>
+        <w:t xml:space="preserve"> pin 4)</w:t>
+      </w:r>
+      <w:r>
+        <w:t xml:space="preserve"> op U1.</w:t>
+      </w:r>
+    </w:p>
+    <w:p>
+      <w:pPr>
+        <w:pStyle w:val="Lijstalinea"/>
+        <w:numPr>
+          <w:ilvl w:val="0"/>
+          <w:numId w:val="2"/>
+        </w:numPr>
+      </w:pPr>
+      <w:r>
+        <w:t>Meten van signaal tussen pin 5 (</w:t>
+      </w:r>
+      <w:proofErr w:type="spellStart"/>
+      <w:r>
+        <w:t>unconnected</w:t>
+      </w:r>
+      <w:proofErr w:type="spellEnd"/>
+      <w:r>
+        <w:t xml:space="preserve">) en pin </w:t>
+      </w:r>
+      <w:r>
+        <w:t>4 (</w:t>
+      </w:r>
+      <w:proofErr w:type="spellStart"/>
+      <w:r>
+        <w:t>to</w:t>
+      </w:r>
+      <w:proofErr w:type="spellEnd"/>
+      <w:r>
+        <w:t xml:space="preserve"> </w:t>
+      </w:r>
+      <w:r>
+        <w:t xml:space="preserve">R3 </w:t>
+      </w:r>
+      <w:proofErr w:type="spellStart"/>
+      <w:r>
+        <w:t>and</w:t>
+      </w:r>
+      <w:proofErr w:type="spellEnd"/>
+      <w:r>
+        <w:t xml:space="preserve"> R2 </w:t>
+      </w:r>
+      <w:proofErr w:type="spellStart"/>
+      <w:r>
+        <w:t>and</w:t>
+      </w:r>
+      <w:proofErr w:type="spellEnd"/>
+      <w:r>
+        <w:t xml:space="preserve"> pin 2)</w:t>
+      </w:r>
+      <w:r>
+        <w:t xml:space="preserve"> op U1.</w:t>
+      </w:r>
+    </w:p>
+    <w:p>
+      <w:pPr>
+        <w:pStyle w:val="Lijstalinea"/>
+        <w:numPr>
+          <w:ilvl w:val="0"/>
+          <w:numId w:val="2"/>
+        </w:numPr>
+      </w:pPr>
+      <w:r>
+        <w:t xml:space="preserve">Meten van signaal tussen pin 6 GND en pin </w:t>
+      </w:r>
+      <w:r>
+        <w:t>5</w:t>
+      </w:r>
+      <w:r>
+        <w:t xml:space="preserve"> (</w:t>
+      </w:r>
+      <w:proofErr w:type="spellStart"/>
+      <w:r>
+        <w:t>unconnected</w:t>
+      </w:r>
+      <w:proofErr w:type="spellEnd"/>
+      <w:r>
+        <w:t>) op U1.</w:t>
+      </w:r>
+    </w:p>
+    <w:p>
+      <w:pPr>
+        <w:pStyle w:val="Lijstalinea"/>
+        <w:numPr>
+          <w:ilvl w:val="0"/>
+          <w:numId w:val="2"/>
+        </w:numPr>
+      </w:pPr>
+      <w:r>
+        <w:t>Meten van signaal tussen pin 1 I/O en pin 2 GND op mosfet1.</w:t>
+      </w:r>
+    </w:p>
+    <w:p>
+      <w:pPr>
+        <w:pStyle w:val="Lijstalinea"/>
+        <w:numPr>
+          <w:ilvl w:val="0"/>
+          <w:numId w:val="2"/>
+        </w:numPr>
+      </w:pPr>
+      <w:r>
+        <w:t xml:space="preserve">Meten van signaal tussen pin 1 led+ en pin 2 </w:t>
+      </w:r>
+      <w:r>
+        <w:t>(</w:t>
+      </w:r>
+      <w:proofErr w:type="spellStart"/>
+      <w:r>
+        <w:t>to</w:t>
+      </w:r>
+      <w:proofErr w:type="spellEnd"/>
+      <w:r>
+        <w:t xml:space="preserve"> U1)</w:t>
+      </w:r>
+      <w:r>
+        <w:t xml:space="preserve"> op R1.</w:t>
+      </w:r>
+    </w:p>
+    <w:p>
+      <w:pPr>
+        <w:pStyle w:val="Lijstalinea"/>
+        <w:numPr>
+          <w:ilvl w:val="0"/>
+          <w:numId w:val="2"/>
+        </w:numPr>
+      </w:pPr>
+      <w:r>
+        <w:t xml:space="preserve">Meten van signaal tussen pin 1 GND en pin 2 </w:t>
+      </w:r>
+      <w:r>
+        <w:t>(</w:t>
+      </w:r>
+      <w:proofErr w:type="spellStart"/>
+      <w:r>
+        <w:t>to</w:t>
+      </w:r>
+      <w:proofErr w:type="spellEnd"/>
+      <w:r>
+        <w:t xml:space="preserve"> R3</w:t>
+      </w:r>
+      <w:r>
+        <w:t xml:space="preserve"> </w:t>
+      </w:r>
+      <w:proofErr w:type="spellStart"/>
+      <w:r>
+        <w:t>and</w:t>
+      </w:r>
+      <w:proofErr w:type="spellEnd"/>
+      <w:r>
+        <w:t xml:space="preserve"> U1</w:t>
+      </w:r>
+      <w:r>
+        <w:t xml:space="preserve">) </w:t>
+      </w:r>
+      <w:r>
+        <w:t>op R2.</w:t>
+      </w:r>
+    </w:p>
+    <w:p>
+      <w:pPr>
+        <w:pStyle w:val="Lijstalinea"/>
+        <w:numPr>
+          <w:ilvl w:val="0"/>
+          <w:numId w:val="2"/>
+        </w:numPr>
+      </w:pPr>
+      <w:r>
+        <w:t>Meten van signaal tussen pin 1 GND en pin 2 (</w:t>
+      </w:r>
+      <w:proofErr w:type="spellStart"/>
+      <w:r>
+        <w:t>to</w:t>
+      </w:r>
+      <w:proofErr w:type="spellEnd"/>
+      <w:r>
+        <w:t xml:space="preserve"> R2 </w:t>
+      </w:r>
+      <w:proofErr w:type="spellStart"/>
+      <w:r>
+        <w:t>and</w:t>
+      </w:r>
+      <w:proofErr w:type="spellEnd"/>
+      <w:r>
+        <w:t xml:space="preserve"> U1</w:t>
+      </w:r>
+      <w:r>
+        <w:t>) op R3.</w:t>
+      </w:r>
+    </w:p>
+    <w:p>
+      <w:pPr>
+        <w:pStyle w:val="Lijstalinea"/>
+        <w:numPr>
+          <w:ilvl w:val="0"/>
+          <w:numId w:val="2"/>
+        </w:numPr>
+      </w:pPr>
+      <w:r>
+        <w:t xml:space="preserve">Meten van signaal tussen pin 1 </w:t>
+      </w:r>
+      <w:r>
+        <w:t>led+</w:t>
+      </w:r>
+      <w:r>
+        <w:t xml:space="preserve"> </w:t>
+      </w:r>
+      <w:r>
+        <w:t xml:space="preserve">en pin 2 </w:t>
+      </w:r>
+      <w:proofErr w:type="spellStart"/>
+      <w:r>
         <w:t>enable</w:t>
       </w:r>
-      <w:r>
-        <w:t xml:space="preserve"> op U2</w:t>
+      <w:proofErr w:type="spellEnd"/>
+      <w:r>
+        <w:t xml:space="preserve"> op R4.</w:t>
+      </w:r>
+    </w:p>
+    <w:p>
+      <w:pPr>
+        <w:pStyle w:val="Lijstalinea"/>
+        <w:numPr>
+          <w:ilvl w:val="0"/>
+          <w:numId w:val="2"/>
+        </w:numPr>
+      </w:pPr>
+      <w:r>
+        <w:t xml:space="preserve">Meten van signaal tussen pin 1 </w:t>
+      </w:r>
+      <w:r>
+        <w:t>ad0</w:t>
+      </w:r>
+      <w:r>
+        <w:t xml:space="preserve"> en pin 2 GND op </w:t>
+      </w:r>
+      <w:r>
+        <w:t>R5</w:t>
       </w:r>
       <w:r>
         <w:t>.</w:t>
@@ -3209,360 +4158,154 @@
         </w:numPr>
       </w:pPr>
       <w:r>
-        <w:t xml:space="preserve">Meten van signaal tussen pin </w:t>
+        <w:t xml:space="preserve">Meten van signaal tussen pin 3 I/O en pin 4 </w:t>
+      </w:r>
+      <w:proofErr w:type="spellStart"/>
+      <w:r>
+        <w:t>scl</w:t>
+      </w:r>
+      <w:proofErr w:type="spellEnd"/>
+      <w:r>
+        <w:t xml:space="preserve"> op J1.</w:t>
+      </w:r>
+    </w:p>
+    <w:p>
+      <w:pPr>
+        <w:pStyle w:val="Lijstalinea"/>
+        <w:numPr>
+          <w:ilvl w:val="0"/>
+          <w:numId w:val="2"/>
+        </w:numPr>
+      </w:pPr>
+      <w:r>
+        <w:t xml:space="preserve">Meten van signaal tussen pin 4 </w:t>
+      </w:r>
+      <w:proofErr w:type="spellStart"/>
+      <w:r>
+        <w:t>scl</w:t>
+      </w:r>
+      <w:proofErr w:type="spellEnd"/>
+      <w:r>
+        <w:t xml:space="preserve"> en pin 5 </w:t>
+      </w:r>
+      <w:proofErr w:type="spellStart"/>
+      <w:r>
+        <w:t>sda</w:t>
+      </w:r>
+      <w:proofErr w:type="spellEnd"/>
+      <w:r>
+        <w:t xml:space="preserve"> op J1.</w:t>
+      </w:r>
+    </w:p>
+    <w:p>
+      <w:pPr>
+        <w:pStyle w:val="Lijstalinea"/>
+        <w:numPr>
+          <w:ilvl w:val="0"/>
+          <w:numId w:val="2"/>
+        </w:numPr>
+      </w:pPr>
+      <w:r>
+        <w:t xml:space="preserve">Meten van signaal tussen pin 5 </w:t>
+      </w:r>
+      <w:proofErr w:type="spellStart"/>
+      <w:r>
+        <w:t>sda</w:t>
+      </w:r>
+      <w:proofErr w:type="spellEnd"/>
+      <w:r>
+        <w:t xml:space="preserve"> en pin 6 ad0 op J1.</w:t>
+      </w:r>
+    </w:p>
+    <w:p>
+      <w:pPr>
+        <w:pStyle w:val="Lijstalinea"/>
+        <w:numPr>
+          <w:ilvl w:val="0"/>
+          <w:numId w:val="2"/>
+        </w:numPr>
+      </w:pPr>
+      <w:r>
+        <w:t>Meten van signaal tussen pin 6 ad0 en pin  GND op J1.</w:t>
+      </w:r>
+    </w:p>
+    <w:p>
+      <w:r>
+        <w:t>Als niks (meer) geconnecteerd is dan maken we de volgende metingen.</w:t>
+      </w:r>
+    </w:p>
+    <w:p>
+      <w:pPr>
+        <w:pStyle w:val="Lijstalinea"/>
+        <w:numPr>
+          <w:ilvl w:val="0"/>
+          <w:numId w:val="1"/>
+        </w:numPr>
+      </w:pPr>
+      <w:r>
+        <w:t xml:space="preserve">Meten van een signaal op het juiste moment op pin </w:t>
       </w:r>
       <w:r>
         <w:t>1</w:t>
       </w:r>
       <w:r>
+        <w:t xml:space="preserve"> I/O op </w:t>
+      </w:r>
+      <w:r>
+        <w:t>mosfet1</w:t>
+      </w:r>
+      <w:r>
+        <w:t>.</w:t>
+      </w:r>
+    </w:p>
+    <w:p>
+      <w:pPr>
+        <w:pStyle w:val="Lijstalinea"/>
+        <w:numPr>
+          <w:ilvl w:val="0"/>
+          <w:numId w:val="1"/>
+        </w:numPr>
+      </w:pPr>
+      <w:r>
+        <w:t xml:space="preserve">Meten van een signaal op het juiste moment op pin </w:t>
+      </w:r>
+      <w:r>
+        <w:t>1</w:t>
+      </w:r>
+      <w:r>
         <w:t xml:space="preserve"> </w:t>
       </w:r>
       <w:r>
-        <w:t>(to R1)</w:t>
-      </w:r>
-      <w:r>
-        <w:t xml:space="preserve"> en pin </w:t>
-      </w:r>
-      <w:r>
-        <w:t>2</w:t>
-      </w:r>
-      <w:r>
-        <w:t xml:space="preserve"> </w:t>
-      </w:r>
-      <w:r>
-        <w:t>(</w:t>
-      </w:r>
-      <w:r>
-        <w:t xml:space="preserve">to </w:t>
-      </w:r>
-      <w:r>
-        <w:t xml:space="preserve">R3 </w:t>
-      </w:r>
-      <w:r>
-        <w:t xml:space="preserve">and R2 and pin </w:t>
-      </w:r>
-      <w:r>
-        <w:t>4)</w:t>
-      </w:r>
-      <w:r>
-        <w:t xml:space="preserve"> op U1.</w:t>
-      </w:r>
-    </w:p>
-    <w:p>
-      <w:pPr>
-        <w:pStyle w:val="Lijstalinea"/>
-        <w:numPr>
-          <w:ilvl w:val="0"/>
-          <w:numId w:val="2"/>
-        </w:numPr>
-      </w:pPr>
-      <w:r>
-        <w:t>Meten van signaal tussen pin 5 (</w:t>
-      </w:r>
-      <w:r>
-        <w:t>unconnected</w:t>
-      </w:r>
-      <w:r>
-        <w:t xml:space="preserve">) en pin </w:t>
-      </w:r>
-      <w:r>
-        <w:t>4 (</w:t>
-      </w:r>
-      <w:r>
-        <w:t xml:space="preserve">to </w:t>
-      </w:r>
-      <w:r>
-        <w:t xml:space="preserve">R3 </w:t>
-      </w:r>
-      <w:r>
-        <w:t>and R2 and pin 2</w:t>
-      </w:r>
-      <w:r>
-        <w:t>)</w:t>
-      </w:r>
-      <w:r>
-        <w:t xml:space="preserve"> op U1.</w:t>
-      </w:r>
-    </w:p>
-    <w:p>
-      <w:pPr>
-        <w:pStyle w:val="Lijstalinea"/>
-        <w:numPr>
-          <w:ilvl w:val="0"/>
-          <w:numId w:val="2"/>
-        </w:numPr>
-      </w:pPr>
-      <w:r>
-        <w:t xml:space="preserve">Meten van signaal tussen pin 6 GND en pin </w:t>
-      </w:r>
-      <w:r>
-        <w:t>5</w:t>
-      </w:r>
-      <w:r>
-        <w:t xml:space="preserve"> (unconnected) op U1.</w:t>
-      </w:r>
-    </w:p>
-    <w:p>
-      <w:pPr>
-        <w:pStyle w:val="Lijstalinea"/>
-        <w:numPr>
-          <w:ilvl w:val="0"/>
-          <w:numId w:val="2"/>
-        </w:numPr>
-      </w:pPr>
-      <w:r>
-        <w:t xml:space="preserve">Meten van signaal tussen pin 1 </w:t>
-      </w:r>
-      <w:r>
-        <w:t>I/O</w:t>
-      </w:r>
-      <w:r>
-        <w:t xml:space="preserve"> en pin 2 </w:t>
-      </w:r>
-      <w:r>
-        <w:t>GND</w:t>
-      </w:r>
+        <w:t>a</w:t>
+      </w:r>
+      <w:r>
+        <w:t xml:space="preserve">d0 op </w:t>
+      </w:r>
+      <w:r>
+        <w:t>U2</w:t>
+      </w:r>
+      <w:r>
+        <w:t>.</w:t>
+      </w:r>
+    </w:p>
+    <w:p>
+      <w:pPr>
+        <w:pStyle w:val="Lijstalinea"/>
+        <w:numPr>
+          <w:ilvl w:val="0"/>
+          <w:numId w:val="1"/>
+        </w:numPr>
+      </w:pPr>
+      <w:r>
+        <w:t xml:space="preserve">Meten van een signaal op het juiste moment op pin 3 </w:t>
+      </w:r>
+      <w:proofErr w:type="spellStart"/>
+      <w:r>
+        <w:t>enable</w:t>
+      </w:r>
+      <w:proofErr w:type="spellEnd"/>
       <w:r>
         <w:t xml:space="preserve"> op </w:t>
-      </w:r>
-      <w:r>
-        <w:t>mosfet1</w:t>
-      </w:r>
-      <w:r>
-        <w:t>.</w:t>
-      </w:r>
-    </w:p>
-    <w:p>
-      <w:pPr>
-        <w:pStyle w:val="Lijstalinea"/>
-        <w:numPr>
-          <w:ilvl w:val="0"/>
-          <w:numId w:val="2"/>
-        </w:numPr>
-      </w:pPr>
-      <w:r>
-        <w:t xml:space="preserve">Meten van signaal tussen pin 1 led+ en pin 2 </w:t>
-      </w:r>
-      <w:r>
-        <w:t>(to U1)</w:t>
-      </w:r>
-      <w:r>
-        <w:t xml:space="preserve"> op R1.</w:t>
-      </w:r>
-    </w:p>
-    <w:p>
-      <w:pPr>
-        <w:pStyle w:val="Lijstalinea"/>
-        <w:numPr>
-          <w:ilvl w:val="0"/>
-          <w:numId w:val="2"/>
-        </w:numPr>
-      </w:pPr>
-      <w:r>
-        <w:t xml:space="preserve">Meten van signaal tussen pin 1 GND en pin 2 </w:t>
-      </w:r>
-      <w:r>
-        <w:t>(to R3</w:t>
-      </w:r>
-      <w:r>
-        <w:t xml:space="preserve"> and U1</w:t>
-      </w:r>
-      <w:r>
-        <w:t xml:space="preserve">) </w:t>
-      </w:r>
-      <w:r>
-        <w:t>op R2.</w:t>
-      </w:r>
-    </w:p>
-    <w:p>
-      <w:pPr>
-        <w:pStyle w:val="Lijstalinea"/>
-        <w:numPr>
-          <w:ilvl w:val="0"/>
-          <w:numId w:val="2"/>
-        </w:numPr>
-      </w:pPr>
-      <w:r>
-        <w:t>Meten van signaal tussen pin 1 GND en pin 2 (</w:t>
-      </w:r>
-      <w:r>
-        <w:t>to R</w:t>
-      </w:r>
-      <w:r>
-        <w:t>2</w:t>
-      </w:r>
-      <w:r>
-        <w:t xml:space="preserve"> and U1</w:t>
-      </w:r>
-      <w:r>
-        <w:t>) op R3.</w:t>
-      </w:r>
-    </w:p>
-    <w:p>
-      <w:pPr>
-        <w:pStyle w:val="Lijstalinea"/>
-        <w:numPr>
-          <w:ilvl w:val="0"/>
-          <w:numId w:val="2"/>
-        </w:numPr>
-      </w:pPr>
-      <w:r>
-        <w:t xml:space="preserve">Meten van signaal tussen pin 1 </w:t>
-      </w:r>
-      <w:r>
-        <w:t>led+</w:t>
-      </w:r>
-      <w:r>
-        <w:t xml:space="preserve">en pin 2 </w:t>
-      </w:r>
-      <w:r>
-        <w:t>enable</w:t>
-      </w:r>
-      <w:r>
-        <w:t xml:space="preserve"> op R4.</w:t>
-      </w:r>
-    </w:p>
-    <w:p>
-      <w:pPr>
-        <w:pStyle w:val="Lijstalinea"/>
-        <w:numPr>
-          <w:ilvl w:val="0"/>
-          <w:numId w:val="2"/>
-        </w:numPr>
-      </w:pPr>
-      <w:r>
-        <w:t xml:space="preserve">Meten van signaal tussen pin 1 </w:t>
-      </w:r>
-      <w:r>
-        <w:t>ad0</w:t>
-      </w:r>
-      <w:r>
-        <w:t xml:space="preserve"> en pin 2 GND op </w:t>
-      </w:r>
-      <w:r>
-        <w:t>R5</w:t>
-      </w:r>
-      <w:r>
-        <w:t>.</w:t>
-      </w:r>
-    </w:p>
-    <w:p>
-      <w:pPr>
-        <w:pStyle w:val="Lijstalinea"/>
-        <w:numPr>
-          <w:ilvl w:val="0"/>
-          <w:numId w:val="2"/>
-        </w:numPr>
-      </w:pPr>
-      <w:r>
-        <w:t>Meten van signaal tussen pin 3 I/O en pin 4 scl op J1.</w:t>
-      </w:r>
-    </w:p>
-    <w:p>
-      <w:pPr>
-        <w:pStyle w:val="Lijstalinea"/>
-        <w:numPr>
-          <w:ilvl w:val="0"/>
-          <w:numId w:val="2"/>
-        </w:numPr>
-      </w:pPr>
-      <w:r>
-        <w:t>Meten van signaal tussen pin 4 scl en pin 5 sda op J1.</w:t>
-      </w:r>
-    </w:p>
-    <w:p>
-      <w:pPr>
-        <w:pStyle w:val="Lijstalinea"/>
-        <w:numPr>
-          <w:ilvl w:val="0"/>
-          <w:numId w:val="2"/>
-        </w:numPr>
-      </w:pPr>
-      <w:r>
-        <w:t>Meten van signaal tussen pin 5 sda en pin 6 ad0 op J1.</w:t>
-      </w:r>
-    </w:p>
-    <w:p>
-      <w:pPr>
-        <w:pStyle w:val="Lijstalinea"/>
-        <w:numPr>
-          <w:ilvl w:val="0"/>
-          <w:numId w:val="2"/>
-        </w:numPr>
-      </w:pPr>
-      <w:r>
-        <w:t>Meten van signaal tussen pin 6 ad0 en pin  GND op J1.</w:t>
-      </w:r>
-    </w:p>
-    <w:p>
-      <w:r>
-        <w:t>Als niks (meer) geconnecteerd is dan maken we de volgende metingen.</w:t>
-      </w:r>
-    </w:p>
-    <w:p>
-      <w:pPr>
-        <w:pStyle w:val="Lijstalinea"/>
-        <w:numPr>
-          <w:ilvl w:val="0"/>
-          <w:numId w:val="1"/>
-        </w:numPr>
-      </w:pPr>
-      <w:r>
-        <w:t xml:space="preserve">Meten van een signaal op het juiste moment op pin </w:t>
-      </w:r>
-      <w:r>
-        <w:t>1</w:t>
-      </w:r>
-      <w:r>
-        <w:t xml:space="preserve"> I/O op </w:t>
-      </w:r>
-      <w:r>
-        <w:t>mosfet1</w:t>
-      </w:r>
-      <w:r>
-        <w:t>.</w:t>
-      </w:r>
-    </w:p>
-    <w:p>
-      <w:pPr>
-        <w:pStyle w:val="Lijstalinea"/>
-        <w:numPr>
-          <w:ilvl w:val="0"/>
-          <w:numId w:val="1"/>
-        </w:numPr>
-      </w:pPr>
-      <w:r>
-        <w:t xml:space="preserve">Meten van een signaal op het juiste moment op pin </w:t>
-      </w:r>
-      <w:r>
-        <w:t>1</w:t>
-      </w:r>
-      <w:r>
-        <w:t xml:space="preserve"> </w:t>
-      </w:r>
-      <w:r>
-        <w:t>a</w:t>
-      </w:r>
-      <w:r>
-        <w:t xml:space="preserve">d0 op </w:t>
-      </w:r>
-      <w:r>
-        <w:t>U2</w:t>
-      </w:r>
-      <w:r>
-        <w:t>.</w:t>
-      </w:r>
-    </w:p>
-    <w:p>
-      <w:pPr>
-        <w:pStyle w:val="Lijstalinea"/>
-        <w:numPr>
-          <w:ilvl w:val="0"/>
-          <w:numId w:val="1"/>
-        </w:numPr>
-      </w:pPr>
-      <w:r>
-        <w:t xml:space="preserve">Meten van een signaal op het juiste moment op pin 3 enable op </w:t>
       </w:r>
       <w:r>
         <w:t>U2</w:t>

</xml_diff>